<commit_message>
update map & update report
</commit_message>
<xml_diff>
--- a/report.docx
+++ b/report.docx
@@ -121,6 +121,15 @@
                 <w:szCs w:val="24"/>
               </w:rPr>
               <w:t>코로나</w:t>
+            </w:r>
+            <w:r>
+              <w:rPr>
+                <w:rtl w:val="0"/>
+                <w:b w:val="1"/>
+                <w:sz w:val="24"/>
+                <w:szCs w:val="24"/>
+              </w:rPr>
+              <w:t xml:space="preserve"> APP</w:t>
             </w:r>
           </w:p>
         </w:tc>
@@ -2621,7 +2630,7 @@
               </w:rPr>
               <w:drawing>
                 <wp:inline distT="0" distB="0" distL="0" distR="0">
-                  <wp:extent cx="453390" cy="238760"/>
+                  <wp:extent cx="454025" cy="239395"/>
                   <wp:effectExtent l="0" t="0" r="0" b="0"/>
                   <wp:docPr id="13" name="image1.png"/>
                   <wp:cNvGraphicFramePr>
@@ -2631,7 +2640,7 @@
                     <a:graphicData uri="http://schemas.openxmlformats.org/drawingml/2006/picture">
                       <pic:pic xmlns:pic="http://schemas.openxmlformats.org/drawingml/2006/picture">
                         <pic:nvPicPr>
-                          <pic:cNvPr id="1" name="Picture 1" descr="C:/Users/bada6/AppData/Roaming/PolarisOffice/ETemp/9720_12328640/image1.png"/>
+                          <pic:cNvPr id="1" name="Picture 1" descr="C:/Users/bada6/AppData/Roaming/PolarisOffice/ETemp/7532_22612712/image1.png"/>
                           <pic:cNvPicPr preferRelativeResize="0">
                             <a:picLocks noChangeAspect="1" noChangeArrowheads="1"/>
                           </pic:cNvPicPr>
@@ -2646,7 +2655,7 @@
                         <pic:spPr>
                           <a:xfrm>
                             <a:off x="0" y="0"/>
-                            <a:ext cx="454025" cy="239395"/>
+                            <a:ext cx="454660" cy="240030"/>
                           </a:xfrm>
                           <a:prstGeom prst="rect"/>
                           <a:ln cap="flat"/>
@@ -3167,7 +3176,7 @@
               </w:rPr>
               <w:drawing>
                 <wp:inline distT="0" distB="0" distL="0" distR="0">
-                  <wp:extent cx="429260" cy="229235"/>
+                  <wp:extent cx="429895" cy="229870"/>
                   <wp:effectExtent l="0" t="0" r="0" b="0"/>
                   <wp:docPr id="14" name="image1.png"/>
                   <wp:cNvGraphicFramePr>
@@ -3177,7 +3186,7 @@
                     <a:graphicData uri="http://schemas.openxmlformats.org/drawingml/2006/picture">
                       <pic:pic xmlns:pic="http://schemas.openxmlformats.org/drawingml/2006/picture">
                         <pic:nvPicPr>
-                          <pic:cNvPr id="2" name="Picture 2" descr="C:/Users/bada6/AppData/Roaming/PolarisOffice/ETemp/9720_12328640/image1.png"/>
+                          <pic:cNvPr id="2" name="Picture 2" descr="C:/Users/bada6/AppData/Roaming/PolarisOffice/ETemp/7532_22612712/image1.png"/>
                           <pic:cNvPicPr preferRelativeResize="0">
                             <a:picLocks noChangeAspect="1" noChangeArrowheads="1"/>
                           </pic:cNvPicPr>
@@ -3192,7 +3201,7 @@
                         <pic:spPr>
                           <a:xfrm>
                             <a:off x="0" y="0"/>
-                            <a:ext cx="429895" cy="229870"/>
+                            <a:ext cx="430530" cy="230505"/>
                           </a:xfrm>
                           <a:prstGeom prst="rect"/>
                           <a:ln cap="flat"/>
@@ -3435,7 +3444,7 @@
               </w:rPr>
               <w:drawing>
                 <wp:inline distT="0" distB="0" distL="0" distR="0">
-                  <wp:extent cx="429260" cy="229235"/>
+                  <wp:extent cx="429895" cy="229870"/>
                   <wp:effectExtent l="0" t="0" r="0" b="0"/>
                   <wp:docPr id="15" name="image1.png"/>
                   <wp:cNvGraphicFramePr>
@@ -3445,7 +3454,7 @@
                     <a:graphicData uri="http://schemas.openxmlformats.org/drawingml/2006/picture">
                       <pic:pic xmlns:pic="http://schemas.openxmlformats.org/drawingml/2006/picture">
                         <pic:nvPicPr>
-                          <pic:cNvPr id="3" name="Picture 3" descr="C:/Users/bada6/AppData/Roaming/PolarisOffice/ETemp/9720_12328640/image1.png"/>
+                          <pic:cNvPr id="3" name="Picture 3" descr="C:/Users/bada6/AppData/Roaming/PolarisOffice/ETemp/7532_22612712/image1.png"/>
                           <pic:cNvPicPr preferRelativeResize="0">
                             <a:picLocks noChangeAspect="1" noChangeArrowheads="1"/>
                           </pic:cNvPicPr>
@@ -3460,7 +3469,7 @@
                         <pic:spPr>
                           <a:xfrm>
                             <a:off x="0" y="0"/>
-                            <a:ext cx="429895" cy="229870"/>
+                            <a:ext cx="430530" cy="230505"/>
                           </a:xfrm>
                           <a:prstGeom prst="rect"/>
                           <a:ln cap="flat"/>
@@ -3802,7 +3811,7 @@
               </w:rPr>
               <w:drawing>
                 <wp:inline distT="0" distB="0" distL="0" distR="0">
-                  <wp:extent cx="1062990" cy="229235"/>
+                  <wp:extent cx="1063625" cy="229870"/>
                   <wp:effectExtent l="0" t="0" r="0" b="0"/>
                   <wp:docPr id="16" name="image1.png"/>
                   <wp:cNvGraphicFramePr>
@@ -3812,7 +3821,7 @@
                     <a:graphicData uri="http://schemas.openxmlformats.org/drawingml/2006/picture">
                       <pic:pic xmlns:pic="http://schemas.openxmlformats.org/drawingml/2006/picture">
                         <pic:nvPicPr>
-                          <pic:cNvPr id="4" name="Picture 4" descr="C:/Users/bada6/AppData/Roaming/PolarisOffice/ETemp/9720_12328640/image1.png"/>
+                          <pic:cNvPr id="4" name="Picture 4" descr="C:/Users/bada6/AppData/Roaming/PolarisOffice/ETemp/7532_22612712/image1.png"/>
                           <pic:cNvPicPr preferRelativeResize="0">
                             <a:picLocks noChangeAspect="1" noChangeArrowheads="1"/>
                           </pic:cNvPicPr>
@@ -3827,7 +3836,7 @@
                         <pic:spPr>
                           <a:xfrm>
                             <a:off x="0" y="0"/>
-                            <a:ext cx="1063625" cy="229870"/>
+                            <a:ext cx="1064260" cy="230505"/>
                           </a:xfrm>
                           <a:prstGeom prst="rect"/>
                           <a:ln cap="flat"/>
@@ -4043,7 +4052,7 @@
               </w:rPr>
               <w:drawing>
                 <wp:inline distT="0" distB="0" distL="0" distR="0">
-                  <wp:extent cx="1072515" cy="229235"/>
+                  <wp:extent cx="1073150" cy="229870"/>
                   <wp:effectExtent l="0" t="0" r="0" b="0"/>
                   <wp:docPr id="17" name="image1.png"/>
                   <wp:cNvGraphicFramePr>
@@ -4053,7 +4062,7 @@
                     <a:graphicData uri="http://schemas.openxmlformats.org/drawingml/2006/picture">
                       <pic:pic xmlns:pic="http://schemas.openxmlformats.org/drawingml/2006/picture">
                         <pic:nvPicPr>
-                          <pic:cNvPr id="5" name="Picture 5" descr="C:/Users/bada6/AppData/Roaming/PolarisOffice/ETemp/9720_12328640/image1.png"/>
+                          <pic:cNvPr id="5" name="Picture 5" descr="C:/Users/bada6/AppData/Roaming/PolarisOffice/ETemp/7532_22612712/image1.png"/>
                           <pic:cNvPicPr preferRelativeResize="0">
                             <a:picLocks noChangeAspect="1" noChangeArrowheads="1"/>
                           </pic:cNvPicPr>
@@ -4068,7 +4077,7 @@
                         <pic:spPr>
                           <a:xfrm>
                             <a:off x="0" y="0"/>
-                            <a:ext cx="1073150" cy="229870"/>
+                            <a:ext cx="1073785" cy="230505"/>
                           </a:xfrm>
                           <a:prstGeom prst="rect"/>
                           <a:ln cap="flat"/>
@@ -4343,7 +4352,7 @@
               </w:rPr>
               <w:drawing>
                 <wp:inline distT="0" distB="0" distL="0" distR="0">
-                  <wp:extent cx="1072515" cy="229235"/>
+                  <wp:extent cx="1073150" cy="229870"/>
                   <wp:effectExtent l="0" t="0" r="0" b="0"/>
                   <wp:docPr id="18" name="image1.png"/>
                   <wp:cNvGraphicFramePr>
@@ -4353,7 +4362,7 @@
                     <a:graphicData uri="http://schemas.openxmlformats.org/drawingml/2006/picture">
                       <pic:pic xmlns:pic="http://schemas.openxmlformats.org/drawingml/2006/picture">
                         <pic:nvPicPr>
-                          <pic:cNvPr id="6" name="Picture 6" descr="C:/Users/bada6/AppData/Roaming/PolarisOffice/ETemp/9720_12328640/image1.png"/>
+                          <pic:cNvPr id="6" name="Picture 6" descr="C:/Users/bada6/AppData/Roaming/PolarisOffice/ETemp/7532_22612712/image1.png"/>
                           <pic:cNvPicPr preferRelativeResize="0">
                             <a:picLocks noChangeAspect="1" noChangeArrowheads="1"/>
                           </pic:cNvPicPr>
@@ -4368,7 +4377,7 @@
                         <pic:spPr>
                           <a:xfrm>
                             <a:off x="0" y="0"/>
-                            <a:ext cx="1073150" cy="229870"/>
+                            <a:ext cx="1073785" cy="230505"/>
                           </a:xfrm>
                           <a:prstGeom prst="rect"/>
                           <a:ln cap="flat"/>
@@ -7553,55 +7562,7 @@
               <w:rPr>
                 <w:rtl w:val="0"/>
               </w:rPr>
-              <w:t xml:space="preserve">  작 성 일 :     </w:t>
-            </w:r>
-            <w:r>
-              <w:rPr>
-                <w:rtl w:val="0"/>
-              </w:rPr>
-              <w:t>2020</w:t>
-            </w:r>
-            <w:r>
-              <w:rPr>
-                <w:rtl w:val="0"/>
-              </w:rPr>
-              <w:t xml:space="preserve"> 년 </w:t>
-            </w:r>
-            <w:r>
-              <w:rPr>
-                <w:rtl w:val="0"/>
-              </w:rPr>
-              <w:t>02</w:t>
-            </w:r>
-            <w:r>
-              <w:rPr>
-                <w:rtl w:val="0"/>
-              </w:rPr>
-              <w:t xml:space="preserve">    월  </w:t>
-            </w:r>
-            <w:r>
-              <w:rPr>
-                <w:rtl w:val="0"/>
-              </w:rPr>
-              <w:t>10</w:t>
-            </w:r>
-            <w:r>
-              <w:rPr>
-                <w:rtl w:val="0"/>
-              </w:rPr>
-              <w:t xml:space="preserve">   일   </w:t>
-            </w:r>
-            <w:r>
-              <w:rPr>
-                <w:rtl w:val="0"/>
-              </w:rPr>
-              <w:t>월</w:t>
-            </w:r>
-            <w:r>
-              <w:rPr>
-                <w:rtl w:val="0"/>
-              </w:rPr>
-              <w:t xml:space="preserve">  요일</w:t>
+              <w:t xml:space="preserve">  작 성 일 :     2020 년 02    월  10   일   월  요일</w:t>
             </w:r>
           </w:p>
         </w:tc>
@@ -7730,13 +7691,7 @@
               <w:rPr>
                 <w:b w:val="0"/>
               </w:rPr>
-              <w:t>UI</w:t>
-            </w:r>
-            <w:r>
-              <w:rPr>
-                <w:b w:val="0"/>
-              </w:rPr>
-              <w:t>설계</w:t>
+              <w:t>UI설계</w:t>
             </w:r>
           </w:p>
         </w:tc>
@@ -7835,11 +7790,22 @@
             </w:pPr>
             <w:r>
               <w:rPr/>
+              <w:t xml:space="preserve">-캘린더 </w:t>
+            </w:r>
+          </w:p>
+          <w:p>
+            <w:pPr>
+              <w:jc w:val="center"/>
+              <w:spacing w:lineRule="auto" w:line="240" w:after="0"/>
+              <w:rPr/>
+            </w:pPr>
+            <w:r>
+              <w:rPr/>
               <w:t>-</w:t>
             </w:r>
             <w:r>
               <w:rPr/>
-              <w:t xml:space="preserve">캘린더 </w:t>
+              <w:t>지도</w:t>
             </w:r>
           </w:p>
           <w:p>
@@ -7850,7 +7816,30 @@
             </w:pPr>
             <w:r>
               <w:rPr/>
-              <w:t>-스토리보드</w:t>
+              <w:t xml:space="preserve">-업데이트 날짜 </w:t>
+            </w:r>
+            <w:r>
+              <w:rPr/>
+              <w:t>시간</w:t>
+            </w:r>
+          </w:p>
+          <w:p>
+            <w:pPr>
+              <w:jc w:val="center"/>
+              <w:spacing w:lineRule="auto" w:line="240" w:after="0"/>
+              <w:rPr/>
+            </w:pPr>
+            <w:r>
+              <w:rPr/>
+              <w:t>-장소선택(검색해</w:t>
+            </w:r>
+            <w:r>
+              <w:rPr/>
+              <w:t xml:space="preserve">서찾기, 장소별 </w:t>
+            </w:r>
+            <w:r>
+              <w:rPr/>
+              <w:t>분류)</w:t>
             </w:r>
           </w:p>
         </w:tc>

</xml_diff>

<commit_message>
Update report JK 2020.02.13
</commit_message>
<xml_diff>
--- a/report.docx
+++ b/report.docx
@@ -120,16 +120,7 @@
                 <w:sz w:val="24"/>
                 <w:szCs w:val="24"/>
               </w:rPr>
-              <w:t>코로나</w:t>
-            </w:r>
-            <w:r>
-              <w:rPr>
-                <w:rtl w:val="0"/>
-                <w:b w:val="1"/>
-                <w:sz w:val="24"/>
-                <w:szCs w:val="24"/>
-              </w:rPr>
-              <w:t xml:space="preserve"> APP</w:t>
+              <w:t xml:space="preserve">코로나 APP</w:t>
             </w:r>
           </w:p>
         </w:tc>
@@ -2630,7 +2621,7 @@
               </w:rPr>
               <w:drawing>
                 <wp:inline distT="0" distB="0" distL="0" distR="0">
-                  <wp:extent cx="454025" cy="239395"/>
+                  <wp:extent cx="454660" cy="240030"/>
                   <wp:effectExtent l="0" t="0" r="0" b="0"/>
                   <wp:docPr id="13" name="image1.png"/>
                   <wp:cNvGraphicFramePr>
@@ -2640,7 +2631,7 @@
                     <a:graphicData uri="http://schemas.openxmlformats.org/drawingml/2006/picture">
                       <pic:pic xmlns:pic="http://schemas.openxmlformats.org/drawingml/2006/picture">
                         <pic:nvPicPr>
-                          <pic:cNvPr id="1" name="Picture 1" descr="C:/Users/bada6/AppData/Roaming/PolarisOffice/ETemp/7532_22612712/image1.png"/>
+                          <pic:cNvPr id="1" name="Picture 1" descr="C:/Users/bada6/AppData/Roaming/PolarisOffice/ETemp/9736_17655088/image1.png"/>
                           <pic:cNvPicPr preferRelativeResize="0">
                             <a:picLocks noChangeAspect="1" noChangeArrowheads="1"/>
                           </pic:cNvPicPr>
@@ -2655,7 +2646,7 @@
                         <pic:spPr>
                           <a:xfrm>
                             <a:off x="0" y="0"/>
-                            <a:ext cx="454660" cy="240030"/>
+                            <a:ext cx="455295" cy="240665"/>
                           </a:xfrm>
                           <a:prstGeom prst="rect"/>
                           <a:ln cap="flat"/>
@@ -3176,7 +3167,7 @@
               </w:rPr>
               <w:drawing>
                 <wp:inline distT="0" distB="0" distL="0" distR="0">
-                  <wp:extent cx="429895" cy="229870"/>
+                  <wp:extent cx="430530" cy="230505"/>
                   <wp:effectExtent l="0" t="0" r="0" b="0"/>
                   <wp:docPr id="14" name="image1.png"/>
                   <wp:cNvGraphicFramePr>
@@ -3186,7 +3177,7 @@
                     <a:graphicData uri="http://schemas.openxmlformats.org/drawingml/2006/picture">
                       <pic:pic xmlns:pic="http://schemas.openxmlformats.org/drawingml/2006/picture">
                         <pic:nvPicPr>
-                          <pic:cNvPr id="2" name="Picture 2" descr="C:/Users/bada6/AppData/Roaming/PolarisOffice/ETemp/7532_22612712/image1.png"/>
+                          <pic:cNvPr id="2" name="Picture 2" descr="C:/Users/bada6/AppData/Roaming/PolarisOffice/ETemp/9736_17655088/image1.png"/>
                           <pic:cNvPicPr preferRelativeResize="0">
                             <a:picLocks noChangeAspect="1" noChangeArrowheads="1"/>
                           </pic:cNvPicPr>
@@ -3201,7 +3192,7 @@
                         <pic:spPr>
                           <a:xfrm>
                             <a:off x="0" y="0"/>
-                            <a:ext cx="430530" cy="230505"/>
+                            <a:ext cx="431165" cy="231140"/>
                           </a:xfrm>
                           <a:prstGeom prst="rect"/>
                           <a:ln cap="flat"/>
@@ -3444,7 +3435,7 @@
               </w:rPr>
               <w:drawing>
                 <wp:inline distT="0" distB="0" distL="0" distR="0">
-                  <wp:extent cx="429895" cy="229870"/>
+                  <wp:extent cx="430530" cy="230505"/>
                   <wp:effectExtent l="0" t="0" r="0" b="0"/>
                   <wp:docPr id="15" name="image1.png"/>
                   <wp:cNvGraphicFramePr>
@@ -3454,7 +3445,7 @@
                     <a:graphicData uri="http://schemas.openxmlformats.org/drawingml/2006/picture">
                       <pic:pic xmlns:pic="http://schemas.openxmlformats.org/drawingml/2006/picture">
                         <pic:nvPicPr>
-                          <pic:cNvPr id="3" name="Picture 3" descr="C:/Users/bada6/AppData/Roaming/PolarisOffice/ETemp/7532_22612712/image1.png"/>
+                          <pic:cNvPr id="3" name="Picture 3" descr="C:/Users/bada6/AppData/Roaming/PolarisOffice/ETemp/9736_17655088/image1.png"/>
                           <pic:cNvPicPr preferRelativeResize="0">
                             <a:picLocks noChangeAspect="1" noChangeArrowheads="1"/>
                           </pic:cNvPicPr>
@@ -3469,7 +3460,7 @@
                         <pic:spPr>
                           <a:xfrm>
                             <a:off x="0" y="0"/>
-                            <a:ext cx="430530" cy="230505"/>
+                            <a:ext cx="431165" cy="231140"/>
                           </a:xfrm>
                           <a:prstGeom prst="rect"/>
                           <a:ln cap="flat"/>
@@ -3811,7 +3802,7 @@
               </w:rPr>
               <w:drawing>
                 <wp:inline distT="0" distB="0" distL="0" distR="0">
-                  <wp:extent cx="1063625" cy="229870"/>
+                  <wp:extent cx="1064260" cy="230505"/>
                   <wp:effectExtent l="0" t="0" r="0" b="0"/>
                   <wp:docPr id="16" name="image1.png"/>
                   <wp:cNvGraphicFramePr>
@@ -3821,7 +3812,7 @@
                     <a:graphicData uri="http://schemas.openxmlformats.org/drawingml/2006/picture">
                       <pic:pic xmlns:pic="http://schemas.openxmlformats.org/drawingml/2006/picture">
                         <pic:nvPicPr>
-                          <pic:cNvPr id="4" name="Picture 4" descr="C:/Users/bada6/AppData/Roaming/PolarisOffice/ETemp/7532_22612712/image1.png"/>
+                          <pic:cNvPr id="4" name="Picture 4" descr="C:/Users/bada6/AppData/Roaming/PolarisOffice/ETemp/9736_17655088/image1.png"/>
                           <pic:cNvPicPr preferRelativeResize="0">
                             <a:picLocks noChangeAspect="1" noChangeArrowheads="1"/>
                           </pic:cNvPicPr>
@@ -3836,7 +3827,7 @@
                         <pic:spPr>
                           <a:xfrm>
                             <a:off x="0" y="0"/>
-                            <a:ext cx="1064260" cy="230505"/>
+                            <a:ext cx="1064895" cy="231140"/>
                           </a:xfrm>
                           <a:prstGeom prst="rect"/>
                           <a:ln cap="flat"/>
@@ -4052,7 +4043,7 @@
               </w:rPr>
               <w:drawing>
                 <wp:inline distT="0" distB="0" distL="0" distR="0">
-                  <wp:extent cx="1073150" cy="229870"/>
+                  <wp:extent cx="1073785" cy="230505"/>
                   <wp:effectExtent l="0" t="0" r="0" b="0"/>
                   <wp:docPr id="17" name="image1.png"/>
                   <wp:cNvGraphicFramePr>
@@ -4062,7 +4053,7 @@
                     <a:graphicData uri="http://schemas.openxmlformats.org/drawingml/2006/picture">
                       <pic:pic xmlns:pic="http://schemas.openxmlformats.org/drawingml/2006/picture">
                         <pic:nvPicPr>
-                          <pic:cNvPr id="5" name="Picture 5" descr="C:/Users/bada6/AppData/Roaming/PolarisOffice/ETemp/7532_22612712/image1.png"/>
+                          <pic:cNvPr id="5" name="Picture 5" descr="C:/Users/bada6/AppData/Roaming/PolarisOffice/ETemp/9736_17655088/image1.png"/>
                           <pic:cNvPicPr preferRelativeResize="0">
                             <a:picLocks noChangeAspect="1" noChangeArrowheads="1"/>
                           </pic:cNvPicPr>
@@ -4077,7 +4068,7 @@
                         <pic:spPr>
                           <a:xfrm>
                             <a:off x="0" y="0"/>
-                            <a:ext cx="1073785" cy="230505"/>
+                            <a:ext cx="1074420" cy="231140"/>
                           </a:xfrm>
                           <a:prstGeom prst="rect"/>
                           <a:ln cap="flat"/>
@@ -4352,7 +4343,7 @@
               </w:rPr>
               <w:drawing>
                 <wp:inline distT="0" distB="0" distL="0" distR="0">
-                  <wp:extent cx="1073150" cy="229870"/>
+                  <wp:extent cx="1073785" cy="230505"/>
                   <wp:effectExtent l="0" t="0" r="0" b="0"/>
                   <wp:docPr id="18" name="image1.png"/>
                   <wp:cNvGraphicFramePr>
@@ -4362,7 +4353,7 @@
                     <a:graphicData uri="http://schemas.openxmlformats.org/drawingml/2006/picture">
                       <pic:pic xmlns:pic="http://schemas.openxmlformats.org/drawingml/2006/picture">
                         <pic:nvPicPr>
-                          <pic:cNvPr id="6" name="Picture 6" descr="C:/Users/bada6/AppData/Roaming/PolarisOffice/ETemp/7532_22612712/image1.png"/>
+                          <pic:cNvPr id="6" name="Picture 6" descr="C:/Users/bada6/AppData/Roaming/PolarisOffice/ETemp/9736_17655088/image1.png"/>
                           <pic:cNvPicPr preferRelativeResize="0">
                             <a:picLocks noChangeAspect="1" noChangeArrowheads="1"/>
                           </pic:cNvPicPr>
@@ -4377,7 +4368,7 @@
                         <pic:spPr>
                           <a:xfrm>
                             <a:off x="0" y="0"/>
-                            <a:ext cx="1073785" cy="230505"/>
+                            <a:ext cx="1074420" cy="231140"/>
                           </a:xfrm>
                           <a:prstGeom prst="rect"/>
                           <a:ln cap="flat"/>
@@ -5219,7 +5210,7 @@
           <w:cnfStyle w:val="000000100000" w:firstRow="0" w:lastRow="0" w:firstColumn="0" w:lastColumn="0" w:oddVBand="0" w:evenVBand="0" w:oddHBand="1" w:evenHBand="0" w:firstRowFirstColumn="0" w:firstRowLastColumn="0" w:lastRowFirstColumn="0" w:lastRowLastColumn="0"/>
           <w:gridAfter w:val="1"/>
           <w:wAfter w:w="9036"/>
-          <w:trHeight w:hRule="atleast" w:val="255"/>
+          <w:trHeight w:hRule="atleast" w:val="190"/>
         </w:trPr>
         <w:tc>
           <w:tcPr>
@@ -5285,13 +5276,444 @@
                 <w:rFonts w:ascii="Malgun Gothic" w:eastAsia="Malgun Gothic" w:hAnsi="Malgun Gothic" w:cs="Malgun Gothic"/>
               </w:rPr>
             </w:pPr>
-            <w:r>
+          </w:p>
+        </w:tc>
+        <w:tc>
+          <w:tcPr>
+            <w:tcW w:type="dxa" w:w="909"/>
+            <w:cnfStyle w:val="000000100000" w:firstRow="0" w:lastRow="0" w:firstColumn="0" w:lastColumn="0" w:oddVBand="0" w:evenVBand="0" w:oddHBand="1" w:evenHBand="0" w:firstRowFirstColumn="0" w:firstRowLastColumn="0" w:lastRowFirstColumn="0" w:lastRowLastColumn="0"/>
+            <w:tcMar>
+              <w:left w:w="108" w:type="dxa"/>
+              <w:right w:w="108" w:type="dxa"/>
+            </w:tcMar>
+            <w:vAlign w:val="top"/>
+            <w:tcBorders>
+              <w:bottom w:val="single" w:color="000000" w:sz="4"/>
+              <w:left w:val="single" w:color="000000" w:sz="4"/>
+              <w:right w:val="single" w:color="000000" w:sz="4"/>
+              <w:top w:val="single" w:color="000000" w:sz="4"/>
+            </w:tcBorders>
+          </w:tcPr>
+          <w:p>
+            <w:pPr>
+              <w:jc w:val="center"/>
+              <w:spacing w:lineRule="auto" w:line="240" w:after="0"/>
+              <w:ind w:right="0" w:firstLine="0"/>
+              <w:rPr>
+                <w:color w:val="000000"/>
+                <w:rFonts w:ascii="Malgun Gothic" w:eastAsia="Malgun Gothic" w:hAnsi="Malgun Gothic" w:cs="Malgun Gothic"/>
+              </w:rPr>
+            </w:pPr>
+          </w:p>
+        </w:tc>
+        <w:tc>
+          <w:tcPr>
+            <w:tcW w:type="dxa" w:w="930"/>
+            <w:cnfStyle w:val="000000100000" w:firstRow="0" w:lastRow="0" w:firstColumn="0" w:lastColumn="0" w:oddVBand="0" w:evenVBand="0" w:oddHBand="1" w:evenHBand="0" w:firstRowFirstColumn="0" w:firstRowLastColumn="0" w:lastRowFirstColumn="0" w:lastRowLastColumn="0"/>
+            <w:tcMar>
+              <w:left w:w="108" w:type="dxa"/>
+              <w:right w:w="108" w:type="dxa"/>
+            </w:tcMar>
+            <w:vAlign w:val="top"/>
+            <w:tcBorders>
+              <w:bottom w:val="single" w:color="000000" w:sz="4"/>
+              <w:left w:val="single" w:color="000000" w:sz="4"/>
+              <w:right w:val="single" w:color="000000" w:sz="4"/>
+              <w:top w:val="single" w:color="000000" w:sz="4"/>
+            </w:tcBorders>
+          </w:tcPr>
+          <w:p>
+            <w:pPr>
+              <w:jc w:val="center"/>
+              <w:spacing w:lineRule="auto" w:line="240" w:after="0"/>
+              <w:ind w:right="0" w:firstLine="0"/>
+              <w:rPr>
+                <w:color w:val="000000"/>
+                <w:rFonts w:ascii="Malgun Gothic" w:eastAsia="Malgun Gothic" w:hAnsi="Malgun Gothic" w:cs="Malgun Gothic"/>
+              </w:rPr>
+            </w:pPr>
+          </w:p>
+        </w:tc>
+        <w:tc>
+          <w:tcPr>
+            <w:tcW w:type="dxa" w:w="900"/>
+            <w:cnfStyle w:val="000000100000" w:firstRow="0" w:lastRow="0" w:firstColumn="0" w:lastColumn="0" w:oddVBand="0" w:evenVBand="0" w:oddHBand="1" w:evenHBand="0" w:firstRowFirstColumn="0" w:firstRowLastColumn="0" w:lastRowFirstColumn="0" w:lastRowLastColumn="0"/>
+            <w:tcMar>
+              <w:left w:w="108" w:type="dxa"/>
+              <w:right w:w="108" w:type="dxa"/>
+            </w:tcMar>
+            <w:vAlign w:val="top"/>
+            <w:tcBorders>
+              <w:bottom w:val="single" w:color="000000" w:sz="4"/>
+              <w:left w:val="single" w:color="000000" w:sz="4"/>
+              <w:right w:val="single" w:color="000000" w:sz="4"/>
+              <w:top w:val="single" w:color="000000" w:sz="4"/>
+            </w:tcBorders>
+          </w:tcPr>
+          <w:p>
+            <w:pPr>
+              <w:jc w:val="center"/>
+              <w:spacing w:lineRule="auto" w:line="240" w:after="0"/>
+              <w:ind w:right="0" w:firstLine="0"/>
+              <w:rPr>
+                <w:color w:val="000000"/>
+                <w:rFonts w:ascii="Malgun Gothic" w:eastAsia="Malgun Gothic" w:hAnsi="Malgun Gothic" w:cs="Malgun Gothic"/>
+              </w:rPr>
+            </w:pPr>
+          </w:p>
+        </w:tc>
+        <w:tc>
+          <w:tcPr>
+            <w:tcW w:type="dxa" w:w="909"/>
+            <w:cnfStyle w:val="000000100000" w:firstRow="0" w:lastRow="0" w:firstColumn="0" w:lastColumn="0" w:oddVBand="0" w:evenVBand="0" w:oddHBand="1" w:evenHBand="0" w:firstRowFirstColumn="0" w:firstRowLastColumn="0" w:lastRowFirstColumn="0" w:lastRowLastColumn="0"/>
+            <w:tcMar>
+              <w:left w:w="108" w:type="dxa"/>
+              <w:right w:w="108" w:type="dxa"/>
+            </w:tcMar>
+            <w:vAlign w:val="top"/>
+            <w:tcBorders>
+              <w:bottom w:val="single" w:color="000000" w:sz="4"/>
+              <w:left w:val="single" w:color="000000" w:sz="4"/>
+              <w:right w:val="single" w:color="000000" w:sz="4"/>
+              <w:top w:val="single" w:color="000000" w:sz="4"/>
+            </w:tcBorders>
+          </w:tcPr>
+          <w:p>
+            <w:pPr>
+              <w:jc w:val="center"/>
+              <w:spacing w:lineRule="auto" w:line="240" w:after="0"/>
+              <w:ind w:right="0" w:firstLine="0"/>
+              <w:rPr>
+                <w:color w:val="000000"/>
+                <w:rFonts w:ascii="Malgun Gothic" w:eastAsia="Malgun Gothic" w:hAnsi="Malgun Gothic" w:cs="Malgun Gothic"/>
+              </w:rPr>
+            </w:pPr>
+          </w:p>
+        </w:tc>
+        <w:tc>
+          <w:tcPr>
+            <w:tcW w:type="dxa" w:w="909"/>
+            <w:cnfStyle w:val="000000100000" w:firstRow="0" w:lastRow="0" w:firstColumn="0" w:lastColumn="0" w:oddVBand="0" w:evenVBand="0" w:oddHBand="1" w:evenHBand="0" w:firstRowFirstColumn="0" w:firstRowLastColumn="0" w:lastRowFirstColumn="0" w:lastRowLastColumn="0"/>
+            <w:tcMar>
+              <w:left w:w="108" w:type="dxa"/>
+              <w:right w:w="108" w:type="dxa"/>
+            </w:tcMar>
+            <w:vAlign w:val="top"/>
+            <w:tcBorders>
+              <w:bottom w:val="single" w:color="000000" w:sz="4"/>
+              <w:left w:val="single" w:color="000000" w:sz="4"/>
+              <w:right w:val="single" w:color="000000" w:sz="4"/>
+              <w:top w:val="single" w:color="000000" w:sz="4"/>
+            </w:tcBorders>
+          </w:tcPr>
+          <w:p>
+            <w:pPr>
+              <w:jc w:val="center"/>
+              <w:spacing w:lineRule="auto" w:line="240" w:after="0"/>
+              <w:ind w:right="0" w:firstLine="0"/>
+              <w:rPr>
+                <w:color w:val="000000"/>
+                <w:rFonts w:ascii="Malgun Gothic" w:eastAsia="Malgun Gothic" w:hAnsi="Malgun Gothic" w:cs="Malgun Gothic"/>
+              </w:rPr>
+            </w:pPr>
+          </w:p>
+        </w:tc>
+        <w:tc>
+          <w:tcPr>
+            <w:tcW w:type="dxa" w:w="912"/>
+            <w:cnfStyle w:val="000000100000" w:firstRow="0" w:lastRow="0" w:firstColumn="0" w:lastColumn="0" w:oddVBand="0" w:evenVBand="0" w:oddHBand="1" w:evenHBand="0" w:firstRowFirstColumn="0" w:firstRowLastColumn="0" w:lastRowFirstColumn="0" w:lastRowLastColumn="0"/>
+            <w:tcMar>
+              <w:left w:w="108" w:type="dxa"/>
+              <w:right w:w="108" w:type="dxa"/>
+            </w:tcMar>
+            <w:vAlign w:val="top"/>
+            <w:tcBorders>
+              <w:bottom w:val="single" w:color="000000" w:sz="4"/>
+              <w:left w:val="single" w:color="000000" w:sz="4"/>
+              <w:right w:val="single" w:color="000000" w:sz="24"/>
+              <w:top w:val="single" w:color="000000" w:sz="4"/>
+            </w:tcBorders>
+          </w:tcPr>
+          <w:p>
+            <w:pPr>
+              <w:jc w:val="center"/>
+              <w:spacing w:lineRule="auto" w:line="240" w:after="0"/>
+              <w:ind w:right="0" w:firstLine="0"/>
+              <w:rPr>
+                <w:color w:val="000000"/>
+                <w:rFonts w:ascii="Malgun Gothic" w:eastAsia="Malgun Gothic" w:hAnsi="Malgun Gothic" w:cs="Malgun Gothic"/>
+              </w:rPr>
+            </w:pPr>
+          </w:p>
+        </w:tc>
+      </w:tr>
+      <w:tr>
+        <w:trPr>
+          <w:gridAfter w:val="1"/>
+          <w:wAfter w:w="9036"/>
+          <w:trHeight w:hRule="atleast" w:val="190"/>
+        </w:trPr>
+        <w:tc>
+          <w:tcPr>
+            <w:tcW w:type="dxa" w:w="900"/>
+            <w:cnfStyle w:val="000000100000" w:firstRow="0" w:lastRow="0" w:firstColumn="0" w:lastColumn="0" w:oddVBand="0" w:evenVBand="0" w:oddHBand="1" w:evenHBand="0" w:firstRowFirstColumn="0" w:firstRowLastColumn="0" w:lastRowFirstColumn="0" w:lastRowLastColumn="0"/>
+            <w:vAlign w:val="top"/>
+            <w:vMerge/>
+            <w:tcBorders>
+              <w:bottom w:val="single" w:color="000000" w:sz="4"/>
+              <w:left w:val="single" w:color="000000" w:sz="24"/>
+              <w:right w:val="single" w:color="000000" w:sz="4"/>
+              <w:top w:val="single" w:color="000000" w:sz="4"/>
+            </w:tcBorders>
+            <w:shd w:val="clear" w:fill="E7E6E6"/>
+          </w:tcPr>
+          <w:p/>
+        </w:tc>
+        <w:tc>
+          <w:tcPr>
+            <w:tcW w:type="dxa" w:w="2667"/>
+            <w:cnfStyle w:val="000000100000" w:firstRow="0" w:lastRow="0" w:firstColumn="0" w:lastColumn="0" w:oddVBand="0" w:evenVBand="0" w:oddHBand="1" w:evenHBand="0" w:firstRowFirstColumn="0" w:firstRowLastColumn="0" w:lastRowFirstColumn="0" w:lastRowLastColumn="0"/>
+            <w:tcMar>
+              <w:left w:w="108" w:type="dxa"/>
+              <w:right w:w="108" w:type="dxa"/>
+            </w:tcMar>
+            <w:vAlign w:val="top"/>
+            <w:tcBorders>
+              <w:bottom w:val="single" w:color="000000" w:sz="4"/>
+              <w:left w:val="single" w:color="000000" w:sz="4"/>
+              <w:right w:val="single" w:color="000000" w:sz="4"/>
+              <w:top w:val="single" w:color="000000" w:sz="4"/>
+            </w:tcBorders>
+          </w:tcPr>
+          <w:p>
+            <w:pPr>
+              <w:jc w:val="center"/>
+              <w:spacing w:lineRule="auto" w:line="240" w:after="0"/>
+              <w:ind w:right="0" w:firstLine="0"/>
               <w:rPr>
                 <w:rtl w:val="0"/>
                 <w:color w:val="000000"/>
               </w:rPr>
-              <w:t xml:space="preserve">하이브리드 앱 구축</w:t>
-            </w:r>
+            </w:pPr>
+          </w:p>
+        </w:tc>
+        <w:tc>
+          <w:tcPr>
+            <w:tcW w:type="dxa" w:w="909"/>
+            <w:cnfStyle w:val="000000100000" w:firstRow="0" w:lastRow="0" w:firstColumn="0" w:lastColumn="0" w:oddVBand="0" w:evenVBand="0" w:oddHBand="1" w:evenHBand="0" w:firstRowFirstColumn="0" w:firstRowLastColumn="0" w:lastRowFirstColumn="0" w:lastRowLastColumn="0"/>
+            <w:tcMar>
+              <w:left w:w="108" w:type="dxa"/>
+              <w:right w:w="108" w:type="dxa"/>
+            </w:tcMar>
+            <w:vAlign w:val="top"/>
+            <w:tcBorders>
+              <w:bottom w:val="single" w:color="000000" w:sz="4"/>
+              <w:left w:val="single" w:color="000000" w:sz="4"/>
+              <w:right w:val="single" w:color="000000" w:sz="4"/>
+              <w:top w:val="single" w:color="000000" w:sz="4"/>
+            </w:tcBorders>
+          </w:tcPr>
+          <w:p>
+            <w:pPr>
+              <w:jc w:val="center"/>
+              <w:spacing w:lineRule="auto" w:line="240" w:after="0"/>
+              <w:ind w:right="0" w:firstLine="0"/>
+              <w:rPr>
+                <w:color w:val="000000"/>
+                <w:rFonts w:ascii="Malgun Gothic" w:eastAsia="Malgun Gothic" w:hAnsi="Malgun Gothic" w:cs="Malgun Gothic"/>
+              </w:rPr>
+            </w:pPr>
+          </w:p>
+        </w:tc>
+        <w:tc>
+          <w:tcPr>
+            <w:tcW w:type="dxa" w:w="930"/>
+            <w:cnfStyle w:val="000000100000" w:firstRow="0" w:lastRow="0" w:firstColumn="0" w:lastColumn="0" w:oddVBand="0" w:evenVBand="0" w:oddHBand="1" w:evenHBand="0" w:firstRowFirstColumn="0" w:firstRowLastColumn="0" w:lastRowFirstColumn="0" w:lastRowLastColumn="0"/>
+            <w:tcMar>
+              <w:left w:w="108" w:type="dxa"/>
+              <w:right w:w="108" w:type="dxa"/>
+            </w:tcMar>
+            <w:vAlign w:val="top"/>
+            <w:tcBorders>
+              <w:bottom w:val="single" w:color="000000" w:sz="4"/>
+              <w:left w:val="single" w:color="000000" w:sz="4"/>
+              <w:right w:val="single" w:color="000000" w:sz="4"/>
+              <w:top w:val="single" w:color="000000" w:sz="4"/>
+            </w:tcBorders>
+          </w:tcPr>
+          <w:p>
+            <w:pPr>
+              <w:jc w:val="center"/>
+              <w:spacing w:lineRule="auto" w:line="240" w:after="0"/>
+              <w:ind w:right="0" w:firstLine="0"/>
+              <w:rPr>
+                <w:color w:val="000000"/>
+                <w:rFonts w:ascii="Malgun Gothic" w:eastAsia="Malgun Gothic" w:hAnsi="Malgun Gothic" w:cs="Malgun Gothic"/>
+              </w:rPr>
+            </w:pPr>
+          </w:p>
+        </w:tc>
+        <w:tc>
+          <w:tcPr>
+            <w:tcW w:type="dxa" w:w="900"/>
+            <w:cnfStyle w:val="000000100000" w:firstRow="0" w:lastRow="0" w:firstColumn="0" w:lastColumn="0" w:oddVBand="0" w:evenVBand="0" w:oddHBand="1" w:evenHBand="0" w:firstRowFirstColumn="0" w:firstRowLastColumn="0" w:lastRowFirstColumn="0" w:lastRowLastColumn="0"/>
+            <w:tcMar>
+              <w:left w:w="108" w:type="dxa"/>
+              <w:right w:w="108" w:type="dxa"/>
+            </w:tcMar>
+            <w:vAlign w:val="top"/>
+            <w:tcBorders>
+              <w:bottom w:val="single" w:color="000000" w:sz="4"/>
+              <w:left w:val="single" w:color="000000" w:sz="4"/>
+              <w:right w:val="single" w:color="000000" w:sz="4"/>
+              <w:top w:val="single" w:color="000000" w:sz="4"/>
+            </w:tcBorders>
+          </w:tcPr>
+          <w:p>
+            <w:pPr>
+              <w:jc w:val="center"/>
+              <w:spacing w:lineRule="auto" w:line="240" w:after="0"/>
+              <w:ind w:right="0" w:firstLine="0"/>
+              <w:rPr>
+                <w:color w:val="000000"/>
+                <w:rFonts w:ascii="Malgun Gothic" w:eastAsia="Malgun Gothic" w:hAnsi="Malgun Gothic" w:cs="Malgun Gothic"/>
+              </w:rPr>
+            </w:pPr>
+          </w:p>
+        </w:tc>
+        <w:tc>
+          <w:tcPr>
+            <w:tcW w:type="dxa" w:w="909"/>
+            <w:cnfStyle w:val="000000100000" w:firstRow="0" w:lastRow="0" w:firstColumn="0" w:lastColumn="0" w:oddVBand="0" w:evenVBand="0" w:oddHBand="1" w:evenHBand="0" w:firstRowFirstColumn="0" w:firstRowLastColumn="0" w:lastRowFirstColumn="0" w:lastRowLastColumn="0"/>
+            <w:tcMar>
+              <w:left w:w="108" w:type="dxa"/>
+              <w:right w:w="108" w:type="dxa"/>
+            </w:tcMar>
+            <w:vAlign w:val="top"/>
+            <w:tcBorders>
+              <w:bottom w:val="single" w:color="000000" w:sz="4"/>
+              <w:left w:val="single" w:color="000000" w:sz="4"/>
+              <w:right w:val="single" w:color="000000" w:sz="4"/>
+              <w:top w:val="single" w:color="000000" w:sz="4"/>
+            </w:tcBorders>
+          </w:tcPr>
+          <w:p>
+            <w:pPr>
+              <w:jc w:val="center"/>
+              <w:spacing w:lineRule="auto" w:line="240" w:after="0"/>
+              <w:ind w:right="0" w:firstLine="0"/>
+              <w:rPr>
+                <w:color w:val="000000"/>
+                <w:rFonts w:ascii="Malgun Gothic" w:eastAsia="Malgun Gothic" w:hAnsi="Malgun Gothic" w:cs="Malgun Gothic"/>
+              </w:rPr>
+            </w:pPr>
+          </w:p>
+        </w:tc>
+        <w:tc>
+          <w:tcPr>
+            <w:tcW w:type="dxa" w:w="909"/>
+            <w:cnfStyle w:val="000000100000" w:firstRow="0" w:lastRow="0" w:firstColumn="0" w:lastColumn="0" w:oddVBand="0" w:evenVBand="0" w:oddHBand="1" w:evenHBand="0" w:firstRowFirstColumn="0" w:firstRowLastColumn="0" w:lastRowFirstColumn="0" w:lastRowLastColumn="0"/>
+            <w:tcMar>
+              <w:left w:w="108" w:type="dxa"/>
+              <w:right w:w="108" w:type="dxa"/>
+            </w:tcMar>
+            <w:vAlign w:val="top"/>
+            <w:tcBorders>
+              <w:bottom w:val="single" w:color="000000" w:sz="4"/>
+              <w:left w:val="single" w:color="000000" w:sz="4"/>
+              <w:right w:val="single" w:color="000000" w:sz="4"/>
+              <w:top w:val="single" w:color="000000" w:sz="4"/>
+            </w:tcBorders>
+          </w:tcPr>
+          <w:p>
+            <w:pPr>
+              <w:jc w:val="center"/>
+              <w:spacing w:lineRule="auto" w:line="240" w:after="0"/>
+              <w:ind w:right="0" w:firstLine="0"/>
+              <w:rPr>
+                <w:color w:val="000000"/>
+                <w:rFonts w:ascii="Malgun Gothic" w:eastAsia="Malgun Gothic" w:hAnsi="Malgun Gothic" w:cs="Malgun Gothic"/>
+              </w:rPr>
+            </w:pPr>
+          </w:p>
+        </w:tc>
+        <w:tc>
+          <w:tcPr>
+            <w:tcW w:type="dxa" w:w="912"/>
+            <w:cnfStyle w:val="000000100000" w:firstRow="0" w:lastRow="0" w:firstColumn="0" w:lastColumn="0" w:oddVBand="0" w:evenVBand="0" w:oddHBand="1" w:evenHBand="0" w:firstRowFirstColumn="0" w:firstRowLastColumn="0" w:lastRowFirstColumn="0" w:lastRowLastColumn="0"/>
+            <w:tcMar>
+              <w:left w:w="108" w:type="dxa"/>
+              <w:right w:w="108" w:type="dxa"/>
+            </w:tcMar>
+            <w:vAlign w:val="top"/>
+            <w:tcBorders>
+              <w:bottom w:val="single" w:color="000000" w:sz="4"/>
+              <w:left w:val="single" w:color="000000" w:sz="4"/>
+              <w:right w:val="single" w:color="000000" w:sz="24"/>
+              <w:top w:val="single" w:color="000000" w:sz="4"/>
+            </w:tcBorders>
+          </w:tcPr>
+          <w:p>
+            <w:pPr>
+              <w:jc w:val="center"/>
+              <w:spacing w:lineRule="auto" w:line="240" w:after="0"/>
+              <w:ind w:right="0" w:firstLine="0"/>
+              <w:rPr>
+                <w:color w:val="000000"/>
+                <w:rFonts w:ascii="Malgun Gothic" w:eastAsia="Malgun Gothic" w:hAnsi="Malgun Gothic" w:cs="Malgun Gothic"/>
+              </w:rPr>
+            </w:pPr>
+          </w:p>
+        </w:tc>
+      </w:tr>
+      <w:tr>
+        <w:trPr>
+          <w:gridAfter w:val="1"/>
+          <w:wAfter w:w="9036"/>
+          <w:trHeight w:hRule="atleast" w:val="190"/>
+        </w:trPr>
+        <w:tc>
+          <w:tcPr>
+            <w:tcW w:type="dxa" w:w="900"/>
+            <w:cnfStyle w:val="000000100000" w:firstRow="0" w:lastRow="0" w:firstColumn="0" w:lastColumn="0" w:oddVBand="0" w:evenVBand="0" w:oddHBand="1" w:evenHBand="0" w:firstRowFirstColumn="0" w:firstRowLastColumn="0" w:lastRowFirstColumn="0" w:lastRowLastColumn="0"/>
+            <w:vAlign w:val="top"/>
+            <w:vMerge/>
+            <w:tcBorders>
+              <w:bottom w:val="single" w:color="000000" w:sz="4"/>
+              <w:left w:val="single" w:color="000000" w:sz="24"/>
+              <w:right w:val="single" w:color="000000" w:sz="4"/>
+              <w:top w:val="single" w:color="000000" w:sz="4"/>
+            </w:tcBorders>
+            <w:shd w:val="clear" w:fill="E7E6E6"/>
+          </w:tcPr>
+          <w:p/>
+        </w:tc>
+        <w:tc>
+          <w:tcPr>
+            <w:tcW w:type="dxa" w:w="2667"/>
+            <w:cnfStyle w:val="000000100000" w:firstRow="0" w:lastRow="0" w:firstColumn="0" w:lastColumn="0" w:oddVBand="0" w:evenVBand="0" w:oddHBand="1" w:evenHBand="0" w:firstRowFirstColumn="0" w:firstRowLastColumn="0" w:lastRowFirstColumn="0" w:lastRowLastColumn="0"/>
+            <w:tcMar>
+              <w:left w:w="108" w:type="dxa"/>
+              <w:right w:w="108" w:type="dxa"/>
+            </w:tcMar>
+            <w:vAlign w:val="top"/>
+            <w:tcBorders>
+              <w:bottom w:val="single" w:color="000000" w:sz="4"/>
+              <w:left w:val="single" w:color="000000" w:sz="4"/>
+              <w:right w:val="single" w:color="000000" w:sz="4"/>
+              <w:top w:val="single" w:color="000000" w:sz="4"/>
+            </w:tcBorders>
+          </w:tcPr>
+          <w:p>
+            <w:pPr>
+              <w:jc w:val="center"/>
+              <w:spacing w:lineRule="auto" w:line="240" w:after="0"/>
+              <w:ind w:right="0" w:firstLine="0"/>
+              <w:rPr>
+                <w:rtl w:val="0"/>
+                <w:color w:val="000000"/>
+              </w:rPr>
+            </w:pPr>
           </w:p>
         </w:tc>
         <w:tc>
@@ -5468,7 +5890,264 @@
           <w:cnfStyle w:val="000000010000" w:firstRow="0" w:lastRow="0" w:firstColumn="0" w:lastColumn="0" w:oddVBand="0" w:evenVBand="0" w:oddHBand="0" w:evenHBand="1" w:firstRowFirstColumn="0" w:firstRowLastColumn="0" w:lastRowFirstColumn="0" w:lastRowLastColumn="0"/>
           <w:gridAfter w:val="1"/>
           <w:wAfter w:w="9036"/>
-          <w:trHeight w:hRule="atleast" w:val="300"/>
+          <w:trHeight w:hRule="atleast" w:val="190"/>
+        </w:trPr>
+        <w:tc>
+          <w:tcPr>
+            <w:tcW w:type="dxa" w:w="900"/>
+            <w:cnfStyle w:val="000000100000" w:firstRow="0" w:lastRow="0" w:firstColumn="0" w:lastColumn="0" w:oddVBand="0" w:evenVBand="0" w:oddHBand="1" w:evenHBand="0" w:firstRowFirstColumn="0" w:firstRowLastColumn="0" w:lastRowFirstColumn="0" w:lastRowLastColumn="0"/>
+            <w:tcMar>
+              <w:left w:w="108" w:type="dxa"/>
+              <w:right w:w="108" w:type="dxa"/>
+            </w:tcMar>
+            <w:vAlign w:val="top"/>
+            <w:vMerge w:val="restart"/>
+            <w:tcBorders>
+              <w:bottom w:val="single" w:color="000000" w:sz="4"/>
+              <w:left w:val="single" w:color="000000" w:sz="24"/>
+              <w:right w:val="single" w:color="000000" w:sz="4"/>
+              <w:top w:val="single" w:color="000000" w:sz="4"/>
+            </w:tcBorders>
+            <w:shd w:val="clear" w:fill="E7E6E6"/>
+          </w:tcPr>
+          <w:p>
+            <w:pPr>
+              <w:jc w:val="center"/>
+              <w:spacing w:lineRule="auto" w:line="240" w:after="0"/>
+              <w:ind w:right="0" w:firstLine="0"/>
+              <w:rPr>
+                <w:rtl w:val="0"/>
+                <w:color w:val="000000"/>
+                <w:rFonts w:ascii="Malgun Gothic" w:eastAsia="Malgun Gothic" w:hAnsi="Malgun Gothic" w:cs="Malgun Gothic"/>
+              </w:rPr>
+            </w:pPr>
+            <w:r>
+              <w:rPr>
+                <w:rtl w:val="0"/>
+                <w:color w:val="000000"/>
+                <w:rFonts w:ascii="Malgun Gothic" w:eastAsia="Malgun Gothic" w:hAnsi="Malgun Gothic" w:cs="Malgun Gothic"/>
+              </w:rPr>
+              <w:t>추가업</w:t>
+            </w:r>
+            <w:r>
+              <w:rPr>
+                <w:rtl w:val="0"/>
+                <w:color w:val="000000"/>
+                <w:rFonts w:ascii="Malgun Gothic" w:eastAsia="Malgun Gothic" w:hAnsi="Malgun Gothic" w:cs="Malgun Gothic"/>
+              </w:rPr>
+              <w:t>데이트</w:t>
+            </w:r>
+          </w:p>
+        </w:tc>
+        <w:tc>
+          <w:tcPr>
+            <w:tcW w:type="dxa" w:w="2667"/>
+            <w:cnfStyle w:val="000000010000" w:firstRow="0" w:lastRow="0" w:firstColumn="0" w:lastColumn="0" w:oddVBand="0" w:evenVBand="0" w:oddHBand="0" w:evenHBand="1" w:firstRowFirstColumn="0" w:firstRowLastColumn="0" w:lastRowFirstColumn="0" w:lastRowLastColumn="0"/>
+            <w:tcMar>
+              <w:left w:w="108" w:type="dxa"/>
+              <w:right w:w="108" w:type="dxa"/>
+            </w:tcMar>
+            <w:vAlign w:val="top"/>
+            <w:tcBorders>
+              <w:bottom w:val="single" w:color="000000" w:sz="4"/>
+              <w:left w:val="single" w:color="000000" w:sz="4"/>
+              <w:right w:val="single" w:color="000000" w:sz="4"/>
+              <w:top w:val="single" w:color="000000" w:sz="4"/>
+            </w:tcBorders>
+          </w:tcPr>
+          <w:p>
+            <w:pPr>
+              <w:jc w:val="center"/>
+              <w:spacing w:lineRule="auto" w:line="240" w:after="0"/>
+              <w:ind w:right="0" w:firstLine="0"/>
+              <w:rPr>
+                <w:color w:val="000000"/>
+                <w:rFonts w:ascii="Malgun Gothic" w:eastAsia="Malgun Gothic" w:hAnsi="Malgun Gothic" w:cs="Malgun Gothic"/>
+              </w:rPr>
+            </w:pPr>
+            <w:r>
+              <w:rPr>
+                <w:rtl w:val="0"/>
+                <w:color w:val="000000"/>
+              </w:rPr>
+              <w:t xml:space="preserve">하이브리드 앱 구축</w:t>
+            </w:r>
+          </w:p>
+        </w:tc>
+        <w:tc>
+          <w:tcPr>
+            <w:tcW w:type="dxa" w:w="909"/>
+            <w:cnfStyle w:val="000000010000" w:firstRow="0" w:lastRow="0" w:firstColumn="0" w:lastColumn="0" w:oddVBand="0" w:evenVBand="0" w:oddHBand="0" w:evenHBand="1" w:firstRowFirstColumn="0" w:firstRowLastColumn="0" w:lastRowFirstColumn="0" w:lastRowLastColumn="0"/>
+            <w:tcMar>
+              <w:left w:w="108" w:type="dxa"/>
+              <w:right w:w="108" w:type="dxa"/>
+            </w:tcMar>
+            <w:vAlign w:val="top"/>
+            <w:tcBorders>
+              <w:bottom w:val="single" w:color="000000" w:sz="4"/>
+              <w:left w:val="single" w:color="000000" w:sz="4"/>
+              <w:right w:val="single" w:color="000000" w:sz="4"/>
+              <w:top w:val="single" w:color="000000" w:sz="4"/>
+            </w:tcBorders>
+          </w:tcPr>
+          <w:p>
+            <w:pPr>
+              <w:jc w:val="center"/>
+              <w:spacing w:lineRule="auto" w:line="240" w:after="0"/>
+              <w:ind w:right="0" w:firstLine="0"/>
+              <w:rPr>
+                <w:color w:val="000000"/>
+                <w:rFonts w:ascii="Malgun Gothic" w:eastAsia="Malgun Gothic" w:hAnsi="Malgun Gothic" w:cs="Malgun Gothic"/>
+              </w:rPr>
+            </w:pPr>
+          </w:p>
+        </w:tc>
+        <w:tc>
+          <w:tcPr>
+            <w:tcW w:type="dxa" w:w="930"/>
+            <w:cnfStyle w:val="000000010000" w:firstRow="0" w:lastRow="0" w:firstColumn="0" w:lastColumn="0" w:oddVBand="0" w:evenVBand="0" w:oddHBand="0" w:evenHBand="1" w:firstRowFirstColumn="0" w:firstRowLastColumn="0" w:lastRowFirstColumn="0" w:lastRowLastColumn="0"/>
+            <w:tcMar>
+              <w:left w:w="108" w:type="dxa"/>
+              <w:right w:w="108" w:type="dxa"/>
+            </w:tcMar>
+            <w:vAlign w:val="top"/>
+            <w:tcBorders>
+              <w:bottom w:val="single" w:color="000000" w:sz="4"/>
+              <w:left w:val="single" w:color="000000" w:sz="4"/>
+              <w:right w:val="single" w:color="000000" w:sz="4"/>
+              <w:top w:val="single" w:color="000000" w:sz="4"/>
+            </w:tcBorders>
+          </w:tcPr>
+          <w:p>
+            <w:pPr>
+              <w:jc w:val="center"/>
+              <w:spacing w:lineRule="auto" w:line="240" w:after="0"/>
+              <w:ind w:right="0" w:firstLine="0"/>
+              <w:rPr>
+                <w:color w:val="000000"/>
+                <w:rFonts w:ascii="Malgun Gothic" w:eastAsia="Malgun Gothic" w:hAnsi="Malgun Gothic" w:cs="Malgun Gothic"/>
+              </w:rPr>
+            </w:pPr>
+          </w:p>
+        </w:tc>
+        <w:tc>
+          <w:tcPr>
+            <w:tcW w:type="dxa" w:w="900"/>
+            <w:cnfStyle w:val="000000010000" w:firstRow="0" w:lastRow="0" w:firstColumn="0" w:lastColumn="0" w:oddVBand="0" w:evenVBand="0" w:oddHBand="0" w:evenHBand="1" w:firstRowFirstColumn="0" w:firstRowLastColumn="0" w:lastRowFirstColumn="0" w:lastRowLastColumn="0"/>
+            <w:tcMar>
+              <w:left w:w="108" w:type="dxa"/>
+              <w:right w:w="108" w:type="dxa"/>
+            </w:tcMar>
+            <w:vAlign w:val="top"/>
+            <w:tcBorders>
+              <w:bottom w:val="single" w:color="000000" w:sz="4"/>
+              <w:left w:val="single" w:color="000000" w:sz="4"/>
+              <w:right w:val="single" w:color="000000" w:sz="4"/>
+              <w:top w:val="single" w:color="000000" w:sz="4"/>
+            </w:tcBorders>
+          </w:tcPr>
+          <w:p>
+            <w:pPr>
+              <w:jc w:val="center"/>
+              <w:spacing w:lineRule="auto" w:line="240" w:after="0"/>
+              <w:ind w:right="0" w:firstLine="0"/>
+              <w:rPr>
+                <w:color w:val="000000"/>
+                <w:rFonts w:ascii="Malgun Gothic" w:eastAsia="Malgun Gothic" w:hAnsi="Malgun Gothic" w:cs="Malgun Gothic"/>
+              </w:rPr>
+            </w:pPr>
+          </w:p>
+        </w:tc>
+        <w:tc>
+          <w:tcPr>
+            <w:tcW w:type="dxa" w:w="909"/>
+            <w:cnfStyle w:val="000000010000" w:firstRow="0" w:lastRow="0" w:firstColumn="0" w:lastColumn="0" w:oddVBand="0" w:evenVBand="0" w:oddHBand="0" w:evenHBand="1" w:firstRowFirstColumn="0" w:firstRowLastColumn="0" w:lastRowFirstColumn="0" w:lastRowLastColumn="0"/>
+            <w:tcMar>
+              <w:left w:w="108" w:type="dxa"/>
+              <w:right w:w="108" w:type="dxa"/>
+            </w:tcMar>
+            <w:vAlign w:val="top"/>
+            <w:tcBorders>
+              <w:bottom w:val="single" w:color="000000" w:sz="4"/>
+              <w:left w:val="single" w:color="000000" w:sz="4"/>
+              <w:right w:val="single" w:color="000000" w:sz="4"/>
+              <w:top w:val="single" w:color="000000" w:sz="4"/>
+            </w:tcBorders>
+          </w:tcPr>
+          <w:p>
+            <w:pPr>
+              <w:jc w:val="center"/>
+              <w:spacing w:lineRule="auto" w:line="240" w:after="0"/>
+              <w:ind w:right="0" w:firstLine="0"/>
+              <w:rPr>
+                <w:color w:val="000000"/>
+                <w:rFonts w:ascii="Malgun Gothic" w:eastAsia="Malgun Gothic" w:hAnsi="Malgun Gothic" w:cs="Malgun Gothic"/>
+              </w:rPr>
+            </w:pPr>
+          </w:p>
+        </w:tc>
+        <w:tc>
+          <w:tcPr>
+            <w:tcW w:type="dxa" w:w="909"/>
+            <w:cnfStyle w:val="000000010000" w:firstRow="0" w:lastRow="0" w:firstColumn="0" w:lastColumn="0" w:oddVBand="0" w:evenVBand="0" w:oddHBand="0" w:evenHBand="1" w:firstRowFirstColumn="0" w:firstRowLastColumn="0" w:lastRowFirstColumn="0" w:lastRowLastColumn="0"/>
+            <w:tcMar>
+              <w:left w:w="108" w:type="dxa"/>
+              <w:right w:w="108" w:type="dxa"/>
+            </w:tcMar>
+            <w:vAlign w:val="top"/>
+            <w:tcBorders>
+              <w:bottom w:val="single" w:color="000000" w:sz="4"/>
+              <w:left w:val="single" w:color="000000" w:sz="4"/>
+              <w:right w:val="single" w:color="000000" w:sz="4"/>
+              <w:top w:val="single" w:color="000000" w:sz="4"/>
+            </w:tcBorders>
+          </w:tcPr>
+          <w:p>
+            <w:pPr>
+              <w:jc w:val="center"/>
+              <w:spacing w:lineRule="auto" w:line="240" w:after="0"/>
+              <w:ind w:right="0" w:firstLine="0"/>
+              <w:rPr>
+                <w:color w:val="000000"/>
+                <w:rFonts w:ascii="Malgun Gothic" w:eastAsia="Malgun Gothic" w:hAnsi="Malgun Gothic" w:cs="Malgun Gothic"/>
+              </w:rPr>
+            </w:pPr>
+          </w:p>
+        </w:tc>
+        <w:tc>
+          <w:tcPr>
+            <w:tcW w:type="dxa" w:w="912"/>
+            <w:cnfStyle w:val="000000010000" w:firstRow="0" w:lastRow="0" w:firstColumn="0" w:lastColumn="0" w:oddVBand="0" w:evenVBand="0" w:oddHBand="0" w:evenHBand="1" w:firstRowFirstColumn="0" w:firstRowLastColumn="0" w:lastRowFirstColumn="0" w:lastRowLastColumn="0"/>
+            <w:tcMar>
+              <w:left w:w="108" w:type="dxa"/>
+              <w:right w:w="108" w:type="dxa"/>
+            </w:tcMar>
+            <w:vAlign w:val="top"/>
+            <w:tcBorders>
+              <w:bottom w:val="single" w:color="000000" w:sz="4"/>
+              <w:left w:val="single" w:color="000000" w:sz="4"/>
+              <w:right w:val="single" w:color="000000" w:sz="24"/>
+              <w:top w:val="single" w:color="000000" w:sz="4"/>
+            </w:tcBorders>
+          </w:tcPr>
+          <w:p>
+            <w:pPr>
+              <w:jc w:val="center"/>
+              <w:spacing w:lineRule="auto" w:line="240" w:after="0"/>
+              <w:ind w:right="0" w:firstLine="0"/>
+              <w:rPr>
+                <w:color w:val="000000"/>
+                <w:rFonts w:ascii="Malgun Gothic" w:eastAsia="Malgun Gothic" w:hAnsi="Malgun Gothic" w:cs="Malgun Gothic"/>
+              </w:rPr>
+            </w:pPr>
+          </w:p>
+        </w:tc>
+      </w:tr>
+      <w:tr>
+        <w:trPr>
+          <w:gridAfter w:val="1"/>
+          <w:wAfter w:w="9036"/>
+          <w:trHeight w:hRule="atleast" w:val="190"/>
         </w:trPr>
         <w:tc>
           <w:tcPr>
@@ -5514,11 +6193,463 @@
             </w:pPr>
             <w:r>
               <w:rPr>
-                <w:rtl w:val="0"/>
-                <w:color w:val="000000"/>
-              </w:rPr>
-              <w:t>업데이트</w:t>
-            </w:r>
+                <w:color w:val="000000"/>
+                <w:rFonts w:ascii="Malgun Gothic" w:eastAsia="Malgun Gothic" w:hAnsi="Malgun Gothic" w:cs="Malgun Gothic"/>
+              </w:rPr>
+              <w:t xml:space="preserve">광고메뉴 추가</w:t>
+            </w:r>
+          </w:p>
+        </w:tc>
+        <w:tc>
+          <w:tcPr>
+            <w:tcW w:type="dxa" w:w="909"/>
+            <w:cnfStyle w:val="000000010000" w:firstRow="0" w:lastRow="0" w:firstColumn="0" w:lastColumn="0" w:oddVBand="0" w:evenVBand="0" w:oddHBand="0" w:evenHBand="1" w:firstRowFirstColumn="0" w:firstRowLastColumn="0" w:lastRowFirstColumn="0" w:lastRowLastColumn="0"/>
+            <w:tcMar>
+              <w:left w:w="108" w:type="dxa"/>
+              <w:right w:w="108" w:type="dxa"/>
+            </w:tcMar>
+            <w:vAlign w:val="top"/>
+            <w:tcBorders>
+              <w:bottom w:val="single" w:color="000000" w:sz="4"/>
+              <w:left w:val="single" w:color="000000" w:sz="4"/>
+              <w:right w:val="single" w:color="000000" w:sz="4"/>
+              <w:top w:val="single" w:color="000000" w:sz="4"/>
+            </w:tcBorders>
+          </w:tcPr>
+          <w:p>
+            <w:pPr>
+              <w:jc w:val="center"/>
+              <w:spacing w:lineRule="auto" w:line="240" w:after="0"/>
+              <w:ind w:right="0" w:firstLine="0"/>
+              <w:rPr>
+                <w:color w:val="000000"/>
+                <w:rFonts w:ascii="Malgun Gothic" w:eastAsia="Malgun Gothic" w:hAnsi="Malgun Gothic" w:cs="Malgun Gothic"/>
+              </w:rPr>
+            </w:pPr>
+          </w:p>
+        </w:tc>
+        <w:tc>
+          <w:tcPr>
+            <w:tcW w:type="dxa" w:w="930"/>
+            <w:cnfStyle w:val="000000010000" w:firstRow="0" w:lastRow="0" w:firstColumn="0" w:lastColumn="0" w:oddVBand="0" w:evenVBand="0" w:oddHBand="0" w:evenHBand="1" w:firstRowFirstColumn="0" w:firstRowLastColumn="0" w:lastRowFirstColumn="0" w:lastRowLastColumn="0"/>
+            <w:tcMar>
+              <w:left w:w="108" w:type="dxa"/>
+              <w:right w:w="108" w:type="dxa"/>
+            </w:tcMar>
+            <w:vAlign w:val="top"/>
+            <w:tcBorders>
+              <w:bottom w:val="single" w:color="000000" w:sz="4"/>
+              <w:left w:val="single" w:color="000000" w:sz="4"/>
+              <w:right w:val="single" w:color="000000" w:sz="4"/>
+              <w:top w:val="single" w:color="000000" w:sz="4"/>
+            </w:tcBorders>
+          </w:tcPr>
+          <w:p>
+            <w:pPr>
+              <w:jc w:val="center"/>
+              <w:spacing w:lineRule="auto" w:line="240" w:after="0"/>
+              <w:ind w:right="0" w:firstLine="0"/>
+              <w:rPr>
+                <w:color w:val="000000"/>
+                <w:rFonts w:ascii="Malgun Gothic" w:eastAsia="Malgun Gothic" w:hAnsi="Malgun Gothic" w:cs="Malgun Gothic"/>
+              </w:rPr>
+            </w:pPr>
+          </w:p>
+        </w:tc>
+        <w:tc>
+          <w:tcPr>
+            <w:tcW w:type="dxa" w:w="900"/>
+            <w:cnfStyle w:val="000000010000" w:firstRow="0" w:lastRow="0" w:firstColumn="0" w:lastColumn="0" w:oddVBand="0" w:evenVBand="0" w:oddHBand="0" w:evenHBand="1" w:firstRowFirstColumn="0" w:firstRowLastColumn="0" w:lastRowFirstColumn="0" w:lastRowLastColumn="0"/>
+            <w:tcMar>
+              <w:left w:w="108" w:type="dxa"/>
+              <w:right w:w="108" w:type="dxa"/>
+            </w:tcMar>
+            <w:vAlign w:val="top"/>
+            <w:tcBorders>
+              <w:bottom w:val="single" w:color="000000" w:sz="4"/>
+              <w:left w:val="single" w:color="000000" w:sz="4"/>
+              <w:right w:val="single" w:color="000000" w:sz="4"/>
+              <w:top w:val="single" w:color="000000" w:sz="4"/>
+            </w:tcBorders>
+          </w:tcPr>
+          <w:p>
+            <w:pPr>
+              <w:jc w:val="center"/>
+              <w:spacing w:lineRule="auto" w:line="240" w:after="0"/>
+              <w:ind w:right="0" w:firstLine="0"/>
+              <w:rPr>
+                <w:color w:val="000000"/>
+                <w:rFonts w:ascii="Malgun Gothic" w:eastAsia="Malgun Gothic" w:hAnsi="Malgun Gothic" w:cs="Malgun Gothic"/>
+              </w:rPr>
+            </w:pPr>
+          </w:p>
+        </w:tc>
+        <w:tc>
+          <w:tcPr>
+            <w:tcW w:type="dxa" w:w="909"/>
+            <w:cnfStyle w:val="000000010000" w:firstRow="0" w:lastRow="0" w:firstColumn="0" w:lastColumn="0" w:oddVBand="0" w:evenVBand="0" w:oddHBand="0" w:evenHBand="1" w:firstRowFirstColumn="0" w:firstRowLastColumn="0" w:lastRowFirstColumn="0" w:lastRowLastColumn="0"/>
+            <w:tcMar>
+              <w:left w:w="108" w:type="dxa"/>
+              <w:right w:w="108" w:type="dxa"/>
+            </w:tcMar>
+            <w:vAlign w:val="top"/>
+            <w:tcBorders>
+              <w:bottom w:val="single" w:color="000000" w:sz="4"/>
+              <w:left w:val="single" w:color="000000" w:sz="4"/>
+              <w:right w:val="single" w:color="000000" w:sz="4"/>
+              <w:top w:val="single" w:color="000000" w:sz="4"/>
+            </w:tcBorders>
+          </w:tcPr>
+          <w:p>
+            <w:pPr>
+              <w:jc w:val="center"/>
+              <w:spacing w:lineRule="auto" w:line="240" w:after="0"/>
+              <w:ind w:right="0" w:firstLine="0"/>
+              <w:rPr>
+                <w:color w:val="000000"/>
+                <w:rFonts w:ascii="Malgun Gothic" w:eastAsia="Malgun Gothic" w:hAnsi="Malgun Gothic" w:cs="Malgun Gothic"/>
+              </w:rPr>
+            </w:pPr>
+          </w:p>
+        </w:tc>
+        <w:tc>
+          <w:tcPr>
+            <w:tcW w:type="dxa" w:w="909"/>
+            <w:cnfStyle w:val="000000010000" w:firstRow="0" w:lastRow="0" w:firstColumn="0" w:lastColumn="0" w:oddVBand="0" w:evenVBand="0" w:oddHBand="0" w:evenHBand="1" w:firstRowFirstColumn="0" w:firstRowLastColumn="0" w:lastRowFirstColumn="0" w:lastRowLastColumn="0"/>
+            <w:tcMar>
+              <w:left w:w="108" w:type="dxa"/>
+              <w:right w:w="108" w:type="dxa"/>
+            </w:tcMar>
+            <w:vAlign w:val="top"/>
+            <w:tcBorders>
+              <w:bottom w:val="single" w:color="000000" w:sz="4"/>
+              <w:left w:val="single" w:color="000000" w:sz="4"/>
+              <w:right w:val="single" w:color="000000" w:sz="4"/>
+              <w:top w:val="single" w:color="000000" w:sz="4"/>
+            </w:tcBorders>
+          </w:tcPr>
+          <w:p>
+            <w:pPr>
+              <w:jc w:val="center"/>
+              <w:spacing w:lineRule="auto" w:line="240" w:after="0"/>
+              <w:ind w:right="0" w:firstLine="0"/>
+              <w:rPr>
+                <w:color w:val="000000"/>
+                <w:rFonts w:ascii="Malgun Gothic" w:eastAsia="Malgun Gothic" w:hAnsi="Malgun Gothic" w:cs="Malgun Gothic"/>
+              </w:rPr>
+            </w:pPr>
+          </w:p>
+        </w:tc>
+        <w:tc>
+          <w:tcPr>
+            <w:tcW w:type="dxa" w:w="912"/>
+            <w:cnfStyle w:val="000000010000" w:firstRow="0" w:lastRow="0" w:firstColumn="0" w:lastColumn="0" w:oddVBand="0" w:evenVBand="0" w:oddHBand="0" w:evenHBand="1" w:firstRowFirstColumn="0" w:firstRowLastColumn="0" w:lastRowFirstColumn="0" w:lastRowLastColumn="0"/>
+            <w:tcMar>
+              <w:left w:w="108" w:type="dxa"/>
+              <w:right w:w="108" w:type="dxa"/>
+            </w:tcMar>
+            <w:vAlign w:val="top"/>
+            <w:tcBorders>
+              <w:bottom w:val="single" w:color="000000" w:sz="4"/>
+              <w:left w:val="single" w:color="000000" w:sz="4"/>
+              <w:right w:val="single" w:color="000000" w:sz="24"/>
+              <w:top w:val="single" w:color="000000" w:sz="4"/>
+            </w:tcBorders>
+          </w:tcPr>
+          <w:p>
+            <w:pPr>
+              <w:jc w:val="center"/>
+              <w:spacing w:lineRule="auto" w:line="240" w:after="0"/>
+              <w:ind w:right="0" w:firstLine="0"/>
+              <w:rPr>
+                <w:color w:val="000000"/>
+                <w:rFonts w:ascii="Malgun Gothic" w:eastAsia="Malgun Gothic" w:hAnsi="Malgun Gothic" w:cs="Malgun Gothic"/>
+              </w:rPr>
+            </w:pPr>
+          </w:p>
+        </w:tc>
+      </w:tr>
+      <w:tr>
+        <w:trPr>
+          <w:gridAfter w:val="1"/>
+          <w:wAfter w:w="9036"/>
+          <w:trHeight w:hRule="atleast" w:val="190"/>
+        </w:trPr>
+        <w:tc>
+          <w:tcPr>
+            <w:tcW w:type="dxa" w:w="900"/>
+            <w:cnfStyle w:val="000000100000" w:firstRow="0" w:lastRow="0" w:firstColumn="0" w:lastColumn="0" w:oddVBand="0" w:evenVBand="0" w:oddHBand="1" w:evenHBand="0" w:firstRowFirstColumn="0" w:firstRowLastColumn="0" w:lastRowFirstColumn="0" w:lastRowLastColumn="0"/>
+            <w:vAlign w:val="top"/>
+            <w:vMerge/>
+            <w:tcBorders>
+              <w:bottom w:val="single" w:color="000000" w:sz="4"/>
+              <w:left w:val="single" w:color="000000" w:sz="24"/>
+              <w:right w:val="single" w:color="000000" w:sz="4"/>
+              <w:top w:val="single" w:color="000000" w:sz="4"/>
+            </w:tcBorders>
+            <w:shd w:val="clear" w:fill="E7E6E6"/>
+          </w:tcPr>
+          <w:p/>
+        </w:tc>
+        <w:tc>
+          <w:tcPr>
+            <w:tcW w:type="dxa" w:w="2667"/>
+            <w:cnfStyle w:val="000000010000" w:firstRow="0" w:lastRow="0" w:firstColumn="0" w:lastColumn="0" w:oddVBand="0" w:evenVBand="0" w:oddHBand="0" w:evenHBand="1" w:firstRowFirstColumn="0" w:firstRowLastColumn="0" w:lastRowFirstColumn="0" w:lastRowLastColumn="0"/>
+            <w:tcMar>
+              <w:left w:w="108" w:type="dxa"/>
+              <w:right w:w="108" w:type="dxa"/>
+            </w:tcMar>
+            <w:vAlign w:val="top"/>
+            <w:tcBorders>
+              <w:bottom w:val="single" w:color="000000" w:sz="4"/>
+              <w:left w:val="single" w:color="000000" w:sz="4"/>
+              <w:right w:val="single" w:color="000000" w:sz="4"/>
+              <w:top w:val="single" w:color="000000" w:sz="4"/>
+            </w:tcBorders>
+          </w:tcPr>
+          <w:p>
+            <w:pPr>
+              <w:jc w:val="center"/>
+              <w:spacing w:lineRule="auto" w:line="240" w:after="0"/>
+              <w:ind w:right="0" w:firstLine="0"/>
+              <w:rPr>
+                <w:color w:val="000000"/>
+                <w:rFonts w:ascii="Malgun Gothic" w:eastAsia="Malgun Gothic" w:hAnsi="Malgun Gothic" w:cs="Malgun Gothic"/>
+              </w:rPr>
+            </w:pPr>
+            <w:r>
+              <w:rPr>
+                <w:color w:val="000000"/>
+                <w:rFonts w:ascii="Malgun Gothic" w:eastAsia="Malgun Gothic" w:hAnsi="Malgun Gothic" w:cs="Malgun Gothic"/>
+              </w:rPr>
+              <w:t>자동크롤링기능(db서버에</w:t>
+            </w:r>
+            <w:r>
+              <w:rPr>
+                <w:color w:val="000000"/>
+                <w:rFonts w:ascii="Malgun Gothic" w:eastAsia="Malgun Gothic" w:hAnsi="Malgun Gothic" w:cs="Malgun Gothic"/>
+              </w:rPr>
+              <w:t xml:space="preserve"> 저장)</w:t>
+            </w:r>
+          </w:p>
+        </w:tc>
+        <w:tc>
+          <w:tcPr>
+            <w:tcW w:type="dxa" w:w="909"/>
+            <w:cnfStyle w:val="000000010000" w:firstRow="0" w:lastRow="0" w:firstColumn="0" w:lastColumn="0" w:oddVBand="0" w:evenVBand="0" w:oddHBand="0" w:evenHBand="1" w:firstRowFirstColumn="0" w:firstRowLastColumn="0" w:lastRowFirstColumn="0" w:lastRowLastColumn="0"/>
+            <w:tcMar>
+              <w:left w:w="108" w:type="dxa"/>
+              <w:right w:w="108" w:type="dxa"/>
+            </w:tcMar>
+            <w:vAlign w:val="top"/>
+            <w:tcBorders>
+              <w:bottom w:val="single" w:color="000000" w:sz="4"/>
+              <w:left w:val="single" w:color="000000" w:sz="4"/>
+              <w:right w:val="single" w:color="000000" w:sz="4"/>
+              <w:top w:val="single" w:color="000000" w:sz="4"/>
+            </w:tcBorders>
+          </w:tcPr>
+          <w:p>
+            <w:pPr>
+              <w:jc w:val="center"/>
+              <w:spacing w:lineRule="auto" w:line="240" w:after="0"/>
+              <w:ind w:right="0" w:firstLine="0"/>
+              <w:rPr>
+                <w:color w:val="000000"/>
+                <w:rFonts w:ascii="Malgun Gothic" w:eastAsia="Malgun Gothic" w:hAnsi="Malgun Gothic" w:cs="Malgun Gothic"/>
+              </w:rPr>
+            </w:pPr>
+          </w:p>
+        </w:tc>
+        <w:tc>
+          <w:tcPr>
+            <w:tcW w:type="dxa" w:w="930"/>
+            <w:cnfStyle w:val="000000010000" w:firstRow="0" w:lastRow="0" w:firstColumn="0" w:lastColumn="0" w:oddVBand="0" w:evenVBand="0" w:oddHBand="0" w:evenHBand="1" w:firstRowFirstColumn="0" w:firstRowLastColumn="0" w:lastRowFirstColumn="0" w:lastRowLastColumn="0"/>
+            <w:tcMar>
+              <w:left w:w="108" w:type="dxa"/>
+              <w:right w:w="108" w:type="dxa"/>
+            </w:tcMar>
+            <w:vAlign w:val="top"/>
+            <w:tcBorders>
+              <w:bottom w:val="single" w:color="000000" w:sz="4"/>
+              <w:left w:val="single" w:color="000000" w:sz="4"/>
+              <w:right w:val="single" w:color="000000" w:sz="4"/>
+              <w:top w:val="single" w:color="000000" w:sz="4"/>
+            </w:tcBorders>
+          </w:tcPr>
+          <w:p>
+            <w:pPr>
+              <w:jc w:val="center"/>
+              <w:spacing w:lineRule="auto" w:line="240" w:after="0"/>
+              <w:ind w:right="0" w:firstLine="0"/>
+              <w:rPr>
+                <w:color w:val="000000"/>
+                <w:rFonts w:ascii="Malgun Gothic" w:eastAsia="Malgun Gothic" w:hAnsi="Malgun Gothic" w:cs="Malgun Gothic"/>
+              </w:rPr>
+            </w:pPr>
+          </w:p>
+        </w:tc>
+        <w:tc>
+          <w:tcPr>
+            <w:tcW w:type="dxa" w:w="900"/>
+            <w:cnfStyle w:val="000000010000" w:firstRow="0" w:lastRow="0" w:firstColumn="0" w:lastColumn="0" w:oddVBand="0" w:evenVBand="0" w:oddHBand="0" w:evenHBand="1" w:firstRowFirstColumn="0" w:firstRowLastColumn="0" w:lastRowFirstColumn="0" w:lastRowLastColumn="0"/>
+            <w:tcMar>
+              <w:left w:w="108" w:type="dxa"/>
+              <w:right w:w="108" w:type="dxa"/>
+            </w:tcMar>
+            <w:vAlign w:val="top"/>
+            <w:tcBorders>
+              <w:bottom w:val="single" w:color="000000" w:sz="4"/>
+              <w:left w:val="single" w:color="000000" w:sz="4"/>
+              <w:right w:val="single" w:color="000000" w:sz="4"/>
+              <w:top w:val="single" w:color="000000" w:sz="4"/>
+            </w:tcBorders>
+          </w:tcPr>
+          <w:p>
+            <w:pPr>
+              <w:jc w:val="center"/>
+              <w:spacing w:lineRule="auto" w:line="240" w:after="0"/>
+              <w:ind w:right="0" w:firstLine="0"/>
+              <w:rPr>
+                <w:color w:val="000000"/>
+                <w:rFonts w:ascii="Malgun Gothic" w:eastAsia="Malgun Gothic" w:hAnsi="Malgun Gothic" w:cs="Malgun Gothic"/>
+              </w:rPr>
+            </w:pPr>
+          </w:p>
+        </w:tc>
+        <w:tc>
+          <w:tcPr>
+            <w:tcW w:type="dxa" w:w="909"/>
+            <w:cnfStyle w:val="000000010000" w:firstRow="0" w:lastRow="0" w:firstColumn="0" w:lastColumn="0" w:oddVBand="0" w:evenVBand="0" w:oddHBand="0" w:evenHBand="1" w:firstRowFirstColumn="0" w:firstRowLastColumn="0" w:lastRowFirstColumn="0" w:lastRowLastColumn="0"/>
+            <w:tcMar>
+              <w:left w:w="108" w:type="dxa"/>
+              <w:right w:w="108" w:type="dxa"/>
+            </w:tcMar>
+            <w:vAlign w:val="top"/>
+            <w:tcBorders>
+              <w:bottom w:val="single" w:color="000000" w:sz="4"/>
+              <w:left w:val="single" w:color="000000" w:sz="4"/>
+              <w:right w:val="single" w:color="000000" w:sz="4"/>
+              <w:top w:val="single" w:color="000000" w:sz="4"/>
+            </w:tcBorders>
+          </w:tcPr>
+          <w:p>
+            <w:pPr>
+              <w:jc w:val="center"/>
+              <w:spacing w:lineRule="auto" w:line="240" w:after="0"/>
+              <w:ind w:right="0" w:firstLine="0"/>
+              <w:rPr>
+                <w:color w:val="000000"/>
+                <w:rFonts w:ascii="Malgun Gothic" w:eastAsia="Malgun Gothic" w:hAnsi="Malgun Gothic" w:cs="Malgun Gothic"/>
+              </w:rPr>
+            </w:pPr>
+          </w:p>
+        </w:tc>
+        <w:tc>
+          <w:tcPr>
+            <w:tcW w:type="dxa" w:w="909"/>
+            <w:cnfStyle w:val="000000010000" w:firstRow="0" w:lastRow="0" w:firstColumn="0" w:lastColumn="0" w:oddVBand="0" w:evenVBand="0" w:oddHBand="0" w:evenHBand="1" w:firstRowFirstColumn="0" w:firstRowLastColumn="0" w:lastRowFirstColumn="0" w:lastRowLastColumn="0"/>
+            <w:tcMar>
+              <w:left w:w="108" w:type="dxa"/>
+              <w:right w:w="108" w:type="dxa"/>
+            </w:tcMar>
+            <w:vAlign w:val="top"/>
+            <w:tcBorders>
+              <w:bottom w:val="single" w:color="000000" w:sz="4"/>
+              <w:left w:val="single" w:color="000000" w:sz="4"/>
+              <w:right w:val="single" w:color="000000" w:sz="4"/>
+              <w:top w:val="single" w:color="000000" w:sz="4"/>
+            </w:tcBorders>
+          </w:tcPr>
+          <w:p>
+            <w:pPr>
+              <w:jc w:val="center"/>
+              <w:spacing w:lineRule="auto" w:line="240" w:after="0"/>
+              <w:ind w:right="0" w:firstLine="0"/>
+              <w:rPr>
+                <w:color w:val="000000"/>
+                <w:rFonts w:ascii="Malgun Gothic" w:eastAsia="Malgun Gothic" w:hAnsi="Malgun Gothic" w:cs="Malgun Gothic"/>
+              </w:rPr>
+            </w:pPr>
+          </w:p>
+        </w:tc>
+        <w:tc>
+          <w:tcPr>
+            <w:tcW w:type="dxa" w:w="912"/>
+            <w:cnfStyle w:val="000000010000" w:firstRow="0" w:lastRow="0" w:firstColumn="0" w:lastColumn="0" w:oddVBand="0" w:evenVBand="0" w:oddHBand="0" w:evenHBand="1" w:firstRowFirstColumn="0" w:firstRowLastColumn="0" w:lastRowFirstColumn="0" w:lastRowLastColumn="0"/>
+            <w:tcMar>
+              <w:left w:w="108" w:type="dxa"/>
+              <w:right w:w="108" w:type="dxa"/>
+            </w:tcMar>
+            <w:vAlign w:val="top"/>
+            <w:tcBorders>
+              <w:bottom w:val="single" w:color="000000" w:sz="4"/>
+              <w:left w:val="single" w:color="000000" w:sz="4"/>
+              <w:right w:val="single" w:color="000000" w:sz="24"/>
+              <w:top w:val="single" w:color="000000" w:sz="4"/>
+            </w:tcBorders>
+          </w:tcPr>
+          <w:p>
+            <w:pPr>
+              <w:jc w:val="center"/>
+              <w:spacing w:lineRule="auto" w:line="240" w:after="0"/>
+              <w:ind w:right="0" w:firstLine="0"/>
+              <w:rPr>
+                <w:color w:val="000000"/>
+                <w:rFonts w:ascii="Malgun Gothic" w:eastAsia="Malgun Gothic" w:hAnsi="Malgun Gothic" w:cs="Malgun Gothic"/>
+              </w:rPr>
+            </w:pPr>
+          </w:p>
+        </w:tc>
+      </w:tr>
+      <w:tr>
+        <w:trPr>
+          <w:gridAfter w:val="1"/>
+          <w:wAfter w:w="9036"/>
+          <w:trHeight w:hRule="atleast" w:val="190"/>
+        </w:trPr>
+        <w:tc>
+          <w:tcPr>
+            <w:tcW w:type="dxa" w:w="900"/>
+            <w:cnfStyle w:val="000000100000" w:firstRow="0" w:lastRow="0" w:firstColumn="0" w:lastColumn="0" w:oddVBand="0" w:evenVBand="0" w:oddHBand="1" w:evenHBand="0" w:firstRowFirstColumn="0" w:firstRowLastColumn="0" w:lastRowFirstColumn="0" w:lastRowLastColumn="0"/>
+            <w:vAlign w:val="top"/>
+            <w:vMerge/>
+            <w:tcBorders>
+              <w:bottom w:val="single" w:color="000000" w:sz="4"/>
+              <w:left w:val="single" w:color="000000" w:sz="24"/>
+              <w:right w:val="single" w:color="000000" w:sz="4"/>
+              <w:top w:val="single" w:color="000000" w:sz="4"/>
+            </w:tcBorders>
+            <w:shd w:val="clear" w:fill="E7E6E6"/>
+          </w:tcPr>
+          <w:p/>
+        </w:tc>
+        <w:tc>
+          <w:tcPr>
+            <w:tcW w:type="dxa" w:w="2667"/>
+            <w:cnfStyle w:val="000000010000" w:firstRow="0" w:lastRow="0" w:firstColumn="0" w:lastColumn="0" w:oddVBand="0" w:evenVBand="0" w:oddHBand="0" w:evenHBand="1" w:firstRowFirstColumn="0" w:firstRowLastColumn="0" w:lastRowFirstColumn="0" w:lastRowLastColumn="0"/>
+            <w:tcMar>
+              <w:left w:w="108" w:type="dxa"/>
+              <w:right w:w="108" w:type="dxa"/>
+            </w:tcMar>
+            <w:vAlign w:val="top"/>
+            <w:tcBorders>
+              <w:bottom w:val="single" w:color="000000" w:sz="4"/>
+              <w:left w:val="single" w:color="000000" w:sz="4"/>
+              <w:right w:val="single" w:color="000000" w:sz="4"/>
+              <w:top w:val="single" w:color="000000" w:sz="4"/>
+            </w:tcBorders>
+          </w:tcPr>
+          <w:p>
+            <w:pPr>
+              <w:jc w:val="center"/>
+              <w:spacing w:lineRule="auto" w:line="240" w:after="0"/>
+              <w:ind w:right="0" w:firstLine="0"/>
+              <w:rPr>
+                <w:color w:val="000000"/>
+                <w:rFonts w:ascii="Malgun Gothic" w:eastAsia="Malgun Gothic" w:hAnsi="Malgun Gothic" w:cs="Malgun Gothic"/>
+              </w:rPr>
+            </w:pPr>
           </w:p>
         </w:tc>
         <w:tc>
@@ -7464,44 +8595,6 @@
         <w:t>Ⅳ.개발보고서</w:t>
       </w:r>
     </w:p>
-    <w:p>
-      <w:pPr>
-        <w:rPr>
-          <w:rtl w:val="0"/>
-        </w:rPr>
-      </w:pPr>
-    </w:p>
-    <w:p>
-      <w:pPr>
-        <w:rPr>
-          <w:rtl w:val="0"/>
-        </w:rPr>
-      </w:pPr>
-    </w:p>
-    <w:p>
-      <w:pPr>
-        <w:rPr>
-          <w:rtl w:val="0"/>
-        </w:rPr>
-      </w:pPr>
-    </w:p>
-    <w:p>
-      <w:pPr>
-        <w:rPr>
-          <w:rtl w:val="0"/>
-        </w:rPr>
-      </w:pPr>
-    </w:p>
-    <w:p>
-      <w:pPr>
-        <w:rPr/>
-      </w:pPr>
-    </w:p>
-    <w:p>
-      <w:pPr>
-        <w:rPr/>
-      </w:pPr>
-    </w:p>
     <w:tbl>
       <w:tblID w:val="0"/>
       <w:tblPr>
@@ -7548,7 +8641,7 @@
             </w:tcMar>
             <w:vAlign w:val="top"/>
             <w:gridSpan w:val="4"/>
-            <w:shd w:val="clear"/>
+            <w:shd w:val="clear" w:color="AEAAAA" w:themeColor="background2" w:themeShade="BF" w:fill="AEAAAA" w:themeFill="background2" w:themeFillShade="BF"/>
           </w:tcPr>
           <w:p>
             <w:pPr>
@@ -7583,7 +8676,7 @@
             </w:tcMar>
             <w:vAlign w:val="top"/>
             <w:gridSpan w:val="4"/>
-            <w:shd w:val="clear"/>
+            <w:shd w:val="clear" w:color="AEAAAA" w:themeColor="background2" w:themeShade="BF" w:fill="AEAAAA" w:themeFill="background2" w:themeFillShade="BF"/>
           </w:tcPr>
           <w:p>
             <w:pPr>
@@ -7615,7 +8708,7 @@
               <w:bottom w:w="100" w:type="dxa"/>
             </w:tcMar>
             <w:vAlign w:val="top"/>
-            <w:shd w:val="clear"/>
+            <w:shd w:val="clear" w:color="AEAAAA" w:themeColor="background2" w:themeShade="BF" w:fill="AEAAAA" w:themeFill="background2" w:themeFillShade="BF"/>
           </w:tcPr>
           <w:p>
             <w:pPr>
@@ -7734,7 +8827,7 @@
               <w:bottom w:w="100" w:type="dxa"/>
             </w:tcMar>
             <w:vAlign w:val="top"/>
-            <w:shd w:val="clear"/>
+            <w:shd w:val="clear" w:color="AEAAAA" w:themeColor="background2" w:themeShade="BF" w:fill="AEAAAA" w:themeFill="background2" w:themeFillShade="BF"/>
           </w:tcPr>
           <w:p>
             <w:pPr>
@@ -7786,60 +8879,965 @@
             <w:pPr>
               <w:jc w:val="center"/>
               <w:spacing w:lineRule="auto" w:line="240" w:after="0"/>
+              <w:rPr>
+                <w:color w:val="FC6600"/>
+              </w:rPr>
+            </w:pPr>
+            <w:r>
+              <w:rPr>
+                <w:color w:val="FC6600"/>
+              </w:rPr>
+              <w:t>-</w:t>
+            </w:r>
+            <w:r>
+              <w:fldChar w:fldCharType="begin"/>
+            </w:r>
+            <w:r>
+              <w:instrText xml:space="preserve">HYPERLINK "https://github.com/newmade01/CoronaAPP/blob/master/MyApplication/app/src/main/res/layout/activity_main.xml"</w:instrText>
+            </w:r>
+            <w:r>
+              <w:fldChar w:fldCharType="separate"/>
+            </w:r>
+            <w:r>
+              <w:rPr>
+                <w:spacing w:val="0"/>
+                <w:i w:val="0"/>
+                <w:b w:val="0"/>
+                <w:color w:val="FC6600"/>
+                <w:sz w:val="21"/>
+                <w:szCs w:val="21"/>
+                <w:rFonts w:ascii="Segoe UI" w:eastAsia="-apple-system" w:hAnsi="-apple-system" w:cs="-apple-system"/>
+              </w:rPr>
+              <w:t>a</w:t>
+            </w:r>
+            <w:r>
+              <w:rPr>
+                <w:spacing w:val="0"/>
+                <w:i w:val="0"/>
+                <w:b w:val="0"/>
+                <w:color w:val="FC6600"/>
+                <w:sz w:val="21"/>
+                <w:szCs w:val="21"/>
+                <w:rFonts w:ascii="Segoe UI" w:eastAsia="-apple-system" w:hAnsi="-apple-system" w:cs="-apple-system"/>
+              </w:rPr>
+              <w:t>c</w:t>
+            </w:r>
+            <w:r>
+              <w:rPr>
+                <w:spacing w:val="0"/>
+                <w:i w:val="0"/>
+                <w:b w:val="0"/>
+                <w:color w:val="FC6600"/>
+                <w:sz w:val="21"/>
+                <w:szCs w:val="21"/>
+                <w:rFonts w:ascii="Segoe UI" w:eastAsia="-apple-system" w:hAnsi="-apple-system" w:cs="-apple-system"/>
+              </w:rPr>
+              <w:t>t</w:t>
+            </w:r>
+            <w:r>
+              <w:rPr>
+                <w:spacing w:val="0"/>
+                <w:i w:val="0"/>
+                <w:b w:val="0"/>
+                <w:color w:val="FC6600"/>
+                <w:sz w:val="21"/>
+                <w:szCs w:val="21"/>
+                <w:rFonts w:ascii="Segoe UI" w:eastAsia="-apple-system" w:hAnsi="-apple-system" w:cs="-apple-system"/>
+              </w:rPr>
+              <w:t>i</w:t>
+            </w:r>
+            <w:r>
+              <w:rPr>
+                <w:spacing w:val="0"/>
+                <w:i w:val="0"/>
+                <w:b w:val="0"/>
+                <w:color w:val="FC6600"/>
+                <w:sz w:val="21"/>
+                <w:szCs w:val="21"/>
+                <w:rFonts w:ascii="Segoe UI" w:eastAsia="-apple-system" w:hAnsi="-apple-system" w:cs="-apple-system"/>
+              </w:rPr>
+              <w:t>v</w:t>
+            </w:r>
+            <w:r>
+              <w:rPr>
+                <w:spacing w:val="0"/>
+                <w:i w:val="0"/>
+                <w:b w:val="0"/>
+                <w:color w:val="FC6600"/>
+                <w:sz w:val="21"/>
+                <w:szCs w:val="21"/>
+                <w:rFonts w:ascii="Segoe UI" w:eastAsia="-apple-system" w:hAnsi="-apple-system" w:cs="-apple-system"/>
+              </w:rPr>
+              <w:t>i</w:t>
+            </w:r>
+            <w:r>
+              <w:rPr>
+                <w:spacing w:val="0"/>
+                <w:i w:val="0"/>
+                <w:b w:val="0"/>
+                <w:color w:val="FC6600"/>
+                <w:sz w:val="21"/>
+                <w:szCs w:val="21"/>
+                <w:rFonts w:ascii="Segoe UI" w:eastAsia="-apple-system" w:hAnsi="-apple-system" w:cs="-apple-system"/>
+              </w:rPr>
+              <w:t>t</w:t>
+            </w:r>
+            <w:r>
+              <w:rPr>
+                <w:spacing w:val="0"/>
+                <w:i w:val="0"/>
+                <w:b w:val="0"/>
+                <w:color w:val="FC6600"/>
+                <w:sz w:val="21"/>
+                <w:szCs w:val="21"/>
+                <w:rFonts w:ascii="Segoe UI" w:eastAsia="-apple-system" w:hAnsi="-apple-system" w:cs="-apple-system"/>
+              </w:rPr>
+              <w:t>y</w:t>
+            </w:r>
+            <w:r>
+              <w:rPr>
+                <w:spacing w:val="0"/>
+                <w:i w:val="0"/>
+                <w:b w:val="0"/>
+                <w:color w:val="FC6600"/>
+                <w:sz w:val="21"/>
+                <w:szCs w:val="21"/>
+                <w:rFonts w:ascii="Segoe UI" w:eastAsia="-apple-system" w:hAnsi="-apple-system" w:cs="-apple-system"/>
+              </w:rPr>
+              <w:t>_</w:t>
+            </w:r>
+            <w:r>
+              <w:rPr>
+                <w:spacing w:val="0"/>
+                <w:i w:val="0"/>
+                <w:b w:val="0"/>
+                <w:color w:val="FC6600"/>
+                <w:sz w:val="21"/>
+                <w:szCs w:val="21"/>
+                <w:rFonts w:ascii="Segoe UI" w:eastAsia="-apple-system" w:hAnsi="-apple-system" w:cs="-apple-system"/>
+              </w:rPr>
+              <w:t>m</w:t>
+            </w:r>
+            <w:r>
+              <w:rPr>
+                <w:spacing w:val="0"/>
+                <w:i w:val="0"/>
+                <w:b w:val="0"/>
+                <w:color w:val="FC6600"/>
+                <w:sz w:val="21"/>
+                <w:szCs w:val="21"/>
+                <w:rFonts w:ascii="Segoe UI" w:eastAsia="-apple-system" w:hAnsi="-apple-system" w:cs="-apple-system"/>
+              </w:rPr>
+              <w:t>a</w:t>
+            </w:r>
+            <w:r>
+              <w:rPr>
+                <w:spacing w:val="0"/>
+                <w:i w:val="0"/>
+                <w:b w:val="0"/>
+                <w:color w:val="FC6600"/>
+                <w:sz w:val="21"/>
+                <w:szCs w:val="21"/>
+                <w:rFonts w:ascii="Segoe UI" w:eastAsia="-apple-system" w:hAnsi="-apple-system" w:cs="-apple-system"/>
+              </w:rPr>
+              <w:t>i</w:t>
+            </w:r>
+            <w:r>
+              <w:rPr>
+                <w:spacing w:val="0"/>
+                <w:i w:val="0"/>
+                <w:b w:val="0"/>
+                <w:color w:val="FC6600"/>
+                <w:sz w:val="21"/>
+                <w:szCs w:val="21"/>
+                <w:rFonts w:ascii="Segoe UI" w:eastAsia="-apple-system" w:hAnsi="-apple-system" w:cs="-apple-system"/>
+              </w:rPr>
+              <w:t>n</w:t>
+            </w:r>
+            <w:r>
+              <w:rPr>
+                <w:spacing w:val="0"/>
+                <w:i w:val="0"/>
+                <w:b w:val="0"/>
+                <w:color w:val="FC6600"/>
+                <w:sz w:val="21"/>
+                <w:szCs w:val="21"/>
+                <w:rFonts w:ascii="Segoe UI" w:eastAsia="-apple-system" w:hAnsi="-apple-system" w:cs="-apple-system"/>
+              </w:rPr>
+              <w:t>.</w:t>
+            </w:r>
+            <w:r>
+              <w:rPr>
+                <w:spacing w:val="0"/>
+                <w:i w:val="0"/>
+                <w:b w:val="0"/>
+                <w:color w:val="FC6600"/>
+                <w:sz w:val="21"/>
+                <w:szCs w:val="21"/>
+                <w:rFonts w:ascii="Segoe UI" w:eastAsia="-apple-system" w:hAnsi="-apple-system" w:cs="-apple-system"/>
+              </w:rPr>
+              <w:t>x</w:t>
+            </w:r>
+            <w:r>
+              <w:rPr>
+                <w:spacing w:val="0"/>
+                <w:i w:val="0"/>
+                <w:b w:val="0"/>
+                <w:color w:val="FC6600"/>
+                <w:sz w:val="21"/>
+                <w:szCs w:val="21"/>
+                <w:rFonts w:ascii="Segoe UI" w:eastAsia="-apple-system" w:hAnsi="-apple-system" w:cs="-apple-system"/>
+              </w:rPr>
+              <w:t>m</w:t>
+            </w:r>
+            <w:r>
+              <w:rPr>
+                <w:spacing w:val="0"/>
+                <w:i w:val="0"/>
+                <w:b w:val="0"/>
+                <w:color w:val="FC6600"/>
+                <w:sz w:val="21"/>
+                <w:szCs w:val="21"/>
+                <w:rFonts w:ascii="Segoe UI" w:eastAsia="-apple-system" w:hAnsi="-apple-system" w:cs="-apple-system"/>
+              </w:rPr>
+              <w:t>l</w:t>
+            </w:r>
+            <w:r>
               <w:rPr/>
-            </w:pPr>
+              <w:fldChar w:fldCharType="end"/>
+            </w:r>
+          </w:p>
+          <w:p>
+            <w:pPr>
+              <w:jc w:val="center"/>
+              <w:spacing w:lineRule="auto" w:line="240" w:after="0"/>
+              <w:rPr>
+                <w:color w:val="auto"/>
+              </w:rPr>
+            </w:pPr>
+            <w:r>
+              <w:rPr>
+                <w:color w:val="auto"/>
+              </w:rPr>
+              <w:t>:</w:t>
+            </w:r>
+            <w:r>
+              <w:rPr>
+                <w:color w:val="auto"/>
+              </w:rPr>
+              <w:t xml:space="preserve">캘린더, </w:t>
+            </w:r>
+            <w:r>
+              <w:rPr>
+                <w:color w:val="auto"/>
+              </w:rPr>
+              <w:t xml:space="preserve">업데이트날짜, </w:t>
+            </w:r>
+            <w:r>
+              <w:rPr>
+                <w:color w:val="auto"/>
+              </w:rPr>
+              <w:t>Button(</w:t>
+            </w:r>
+            <w:r>
+              <w:fldChar w:fldCharType="begin"/>
+            </w:r>
+            <w:r>
+              <w:instrText xml:space="preserve">HYPERLINK "https://github.com/newmade01/CoronaAPP/blob/master/MyApplication/app/src/main/res/layout/activity_second.xml"</w:instrText>
+            </w:r>
+            <w:r>
+              <w:fldChar w:fldCharType="separate"/>
+            </w:r>
+            <w:r>
+              <w:rPr>
+                <w:spacing w:val="0"/>
+                <w:i w:val="0"/>
+                <w:b w:val="0"/>
+                <w:color w:val="auto"/>
+                <w:sz w:val="21"/>
+                <w:szCs w:val="21"/>
+                <w:rFonts w:ascii="Segoe UI" w:eastAsia="-apple-system" w:hAnsi="-apple-system" w:cs="-apple-system"/>
+              </w:rPr>
+              <w:t>a</w:t>
+            </w:r>
+            <w:r>
+              <w:rPr>
+                <w:spacing w:val="0"/>
+                <w:i w:val="0"/>
+                <w:b w:val="0"/>
+                <w:color w:val="auto"/>
+                <w:sz w:val="21"/>
+                <w:szCs w:val="21"/>
+                <w:rFonts w:ascii="Segoe UI" w:eastAsia="-apple-system" w:hAnsi="-apple-system" w:cs="-apple-system"/>
+              </w:rPr>
+              <w:t>c</w:t>
+            </w:r>
+            <w:r>
+              <w:rPr>
+                <w:spacing w:val="0"/>
+                <w:i w:val="0"/>
+                <w:b w:val="0"/>
+                <w:color w:val="auto"/>
+                <w:sz w:val="21"/>
+                <w:szCs w:val="21"/>
+                <w:rFonts w:ascii="Segoe UI" w:eastAsia="-apple-system" w:hAnsi="-apple-system" w:cs="-apple-system"/>
+              </w:rPr>
+              <w:t>t</w:t>
+            </w:r>
+            <w:r>
+              <w:rPr>
+                <w:spacing w:val="0"/>
+                <w:i w:val="0"/>
+                <w:b w:val="0"/>
+                <w:color w:val="auto"/>
+                <w:sz w:val="21"/>
+                <w:szCs w:val="21"/>
+                <w:rFonts w:ascii="Segoe UI" w:eastAsia="-apple-system" w:hAnsi="-apple-system" w:cs="-apple-system"/>
+              </w:rPr>
+              <w:t>i</w:t>
+            </w:r>
+            <w:r>
+              <w:rPr>
+                <w:spacing w:val="0"/>
+                <w:i w:val="0"/>
+                <w:b w:val="0"/>
+                <w:color w:val="auto"/>
+                <w:sz w:val="21"/>
+                <w:szCs w:val="21"/>
+                <w:rFonts w:ascii="Segoe UI" w:eastAsia="-apple-system" w:hAnsi="-apple-system" w:cs="-apple-system"/>
+              </w:rPr>
+              <w:t>v</w:t>
+            </w:r>
+            <w:r>
+              <w:rPr>
+                <w:spacing w:val="0"/>
+                <w:i w:val="0"/>
+                <w:b w:val="0"/>
+                <w:color w:val="auto"/>
+                <w:sz w:val="21"/>
+                <w:szCs w:val="21"/>
+                <w:rFonts w:ascii="Segoe UI" w:eastAsia="-apple-system" w:hAnsi="-apple-system" w:cs="-apple-system"/>
+              </w:rPr>
+              <w:t>i</w:t>
+            </w:r>
+            <w:r>
+              <w:rPr>
+                <w:spacing w:val="0"/>
+                <w:i w:val="0"/>
+                <w:b w:val="0"/>
+                <w:color w:val="auto"/>
+                <w:sz w:val="21"/>
+                <w:szCs w:val="21"/>
+                <w:rFonts w:ascii="Segoe UI" w:eastAsia="-apple-system" w:hAnsi="-apple-system" w:cs="-apple-system"/>
+              </w:rPr>
+              <w:t>t</w:t>
+            </w:r>
+            <w:r>
+              <w:rPr>
+                <w:spacing w:val="0"/>
+                <w:i w:val="0"/>
+                <w:b w:val="0"/>
+                <w:color w:val="auto"/>
+                <w:sz w:val="21"/>
+                <w:szCs w:val="21"/>
+                <w:rFonts w:ascii="Segoe UI" w:eastAsia="-apple-system" w:hAnsi="-apple-system" w:cs="-apple-system"/>
+              </w:rPr>
+              <w:t>y</w:t>
+            </w:r>
+            <w:r>
+              <w:rPr>
+                <w:spacing w:val="0"/>
+                <w:i w:val="0"/>
+                <w:b w:val="0"/>
+                <w:color w:val="auto"/>
+                <w:sz w:val="21"/>
+                <w:szCs w:val="21"/>
+                <w:rFonts w:ascii="Segoe UI" w:eastAsia="-apple-system" w:hAnsi="-apple-system" w:cs="-apple-system"/>
+              </w:rPr>
+              <w:t>_</w:t>
+            </w:r>
+            <w:r>
+              <w:rPr>
+                <w:spacing w:val="0"/>
+                <w:i w:val="0"/>
+                <w:b w:val="0"/>
+                <w:color w:val="auto"/>
+                <w:sz w:val="21"/>
+                <w:szCs w:val="21"/>
+                <w:rFonts w:ascii="Segoe UI" w:eastAsia="-apple-system" w:hAnsi="-apple-system" w:cs="-apple-system"/>
+              </w:rPr>
+              <w:t>s</w:t>
+            </w:r>
+            <w:r>
+              <w:rPr>
+                <w:spacing w:val="0"/>
+                <w:i w:val="0"/>
+                <w:b w:val="0"/>
+                <w:color w:val="auto"/>
+                <w:sz w:val="21"/>
+                <w:szCs w:val="21"/>
+                <w:rFonts w:ascii="Segoe UI" w:eastAsia="-apple-system" w:hAnsi="-apple-system" w:cs="-apple-system"/>
+              </w:rPr>
+              <w:t>e</w:t>
+            </w:r>
+            <w:r>
+              <w:rPr>
+                <w:spacing w:val="0"/>
+                <w:i w:val="0"/>
+                <w:b w:val="0"/>
+                <w:color w:val="auto"/>
+                <w:sz w:val="21"/>
+                <w:szCs w:val="21"/>
+                <w:rFonts w:ascii="Segoe UI" w:eastAsia="-apple-system" w:hAnsi="-apple-system" w:cs="-apple-system"/>
+              </w:rPr>
+              <w:t>c</w:t>
+            </w:r>
+            <w:r>
+              <w:rPr>
+                <w:spacing w:val="0"/>
+                <w:i w:val="0"/>
+                <w:b w:val="0"/>
+                <w:color w:val="auto"/>
+                <w:sz w:val="21"/>
+                <w:szCs w:val="21"/>
+                <w:rFonts w:ascii="Segoe UI" w:eastAsia="-apple-system" w:hAnsi="-apple-system" w:cs="-apple-system"/>
+              </w:rPr>
+              <w:t>o</w:t>
+            </w:r>
+            <w:r>
+              <w:rPr>
+                <w:spacing w:val="0"/>
+                <w:i w:val="0"/>
+                <w:b w:val="0"/>
+                <w:color w:val="auto"/>
+                <w:sz w:val="21"/>
+                <w:szCs w:val="21"/>
+                <w:rFonts w:ascii="Segoe UI" w:eastAsia="-apple-system" w:hAnsi="-apple-system" w:cs="-apple-system"/>
+              </w:rPr>
+              <w:t>n</w:t>
+            </w:r>
+            <w:r>
+              <w:rPr>
+                <w:spacing w:val="0"/>
+                <w:i w:val="0"/>
+                <w:b w:val="0"/>
+                <w:color w:val="auto"/>
+                <w:sz w:val="21"/>
+                <w:szCs w:val="21"/>
+                <w:rFonts w:ascii="Segoe UI" w:eastAsia="-apple-system" w:hAnsi="-apple-system" w:cs="-apple-system"/>
+              </w:rPr>
+              <w:t>d</w:t>
+            </w:r>
+            <w:r>
+              <w:rPr>
+                <w:spacing w:val="0"/>
+                <w:i w:val="0"/>
+                <w:b w:val="0"/>
+                <w:color w:val="auto"/>
+                <w:sz w:val="21"/>
+                <w:szCs w:val="21"/>
+                <w:rFonts w:ascii="Segoe UI" w:eastAsia="-apple-system" w:hAnsi="-apple-system" w:cs="-apple-system"/>
+              </w:rPr>
+              <w:t>.</w:t>
+            </w:r>
+            <w:r>
+              <w:rPr>
+                <w:spacing w:val="0"/>
+                <w:i w:val="0"/>
+                <w:b w:val="0"/>
+                <w:color w:val="auto"/>
+                <w:sz w:val="21"/>
+                <w:szCs w:val="21"/>
+                <w:rFonts w:ascii="Segoe UI" w:eastAsia="-apple-system" w:hAnsi="-apple-system" w:cs="-apple-system"/>
+              </w:rPr>
+              <w:t>x</w:t>
+            </w:r>
+            <w:r>
+              <w:rPr>
+                <w:spacing w:val="0"/>
+                <w:i w:val="0"/>
+                <w:b w:val="0"/>
+                <w:color w:val="auto"/>
+                <w:sz w:val="21"/>
+                <w:szCs w:val="21"/>
+                <w:rFonts w:ascii="Segoe UI" w:eastAsia="-apple-system" w:hAnsi="-apple-system" w:cs="-apple-system"/>
+              </w:rPr>
+              <w:t>m</w:t>
+            </w:r>
+            <w:r>
+              <w:rPr>
+                <w:spacing w:val="0"/>
+                <w:i w:val="0"/>
+                <w:b w:val="0"/>
+                <w:color w:val="auto"/>
+                <w:sz w:val="21"/>
+                <w:szCs w:val="21"/>
+                <w:rFonts w:ascii="Segoe UI" w:eastAsia="-apple-system" w:hAnsi="-apple-system" w:cs="-apple-system"/>
+              </w:rPr>
+              <w:t>l</w:t>
+            </w:r>
             <w:r>
               <w:rPr/>
-              <w:t xml:space="preserve">-캘린더 </w:t>
+              <w:fldChar w:fldCharType="end"/>
+            </w:r>
+            <w:r>
+              <w:rPr>
+                <w:color w:val="auto"/>
+              </w:rPr>
+              <w:t xml:space="preserve">로 </w:t>
+            </w:r>
+            <w:r>
+              <w:rPr>
+                <w:color w:val="auto"/>
+              </w:rPr>
+              <w:t>이동)</w:t>
             </w:r>
           </w:p>
           <w:p>
             <w:pPr>
               <w:jc w:val="center"/>
               <w:spacing w:lineRule="auto" w:line="240" w:after="0"/>
+              <w:rPr>
+                <w:color w:val="auto"/>
+              </w:rPr>
+            </w:pPr>
+          </w:p>
+          <w:p>
+            <w:pPr>
+              <w:jc w:val="center"/>
+              <w:spacing w:lineRule="auto" w:line="240" w:after="0"/>
+              <w:rPr>
+                <w:color w:val="FC6600"/>
+              </w:rPr>
+            </w:pPr>
+            <w:r>
+              <w:rPr>
+                <w:color w:val="FC6600"/>
+              </w:rPr>
+              <w:t>-</w:t>
+            </w:r>
+            <w:r>
+              <w:fldChar w:fldCharType="begin"/>
+            </w:r>
+            <w:r>
+              <w:instrText xml:space="preserve">HYPERLINK "https://github.com/newmade01/CoronaAPP/blob/master/MyApplication/app/src/main/res/layout/activity_second.xml"</w:instrText>
+            </w:r>
+            <w:r>
+              <w:fldChar w:fldCharType="separate"/>
+            </w:r>
+            <w:r>
+              <w:rPr>
+                <w:spacing w:val="0"/>
+                <w:i w:val="0"/>
+                <w:b w:val="0"/>
+                <w:color w:val="FC6600"/>
+                <w:sz w:val="21"/>
+                <w:szCs w:val="21"/>
+                <w:rFonts w:ascii="Segoe UI" w:eastAsia="-apple-system" w:hAnsi="-apple-system" w:cs="-apple-system"/>
+              </w:rPr>
+              <w:t>a</w:t>
+            </w:r>
+            <w:r>
+              <w:rPr>
+                <w:spacing w:val="0"/>
+                <w:i w:val="0"/>
+                <w:b w:val="0"/>
+                <w:color w:val="FC6600"/>
+                <w:sz w:val="21"/>
+                <w:szCs w:val="21"/>
+                <w:rFonts w:ascii="Segoe UI" w:eastAsia="-apple-system" w:hAnsi="-apple-system" w:cs="-apple-system"/>
+              </w:rPr>
+              <w:t>c</w:t>
+            </w:r>
+            <w:r>
+              <w:rPr>
+                <w:spacing w:val="0"/>
+                <w:i w:val="0"/>
+                <w:b w:val="0"/>
+                <w:color w:val="FC6600"/>
+                <w:sz w:val="21"/>
+                <w:szCs w:val="21"/>
+                <w:rFonts w:ascii="Segoe UI" w:eastAsia="-apple-system" w:hAnsi="-apple-system" w:cs="-apple-system"/>
+              </w:rPr>
+              <w:t>t</w:t>
+            </w:r>
+            <w:r>
+              <w:rPr>
+                <w:spacing w:val="0"/>
+                <w:i w:val="0"/>
+                <w:b w:val="0"/>
+                <w:color w:val="FC6600"/>
+                <w:sz w:val="21"/>
+                <w:szCs w:val="21"/>
+                <w:rFonts w:ascii="Segoe UI" w:eastAsia="-apple-system" w:hAnsi="-apple-system" w:cs="-apple-system"/>
+              </w:rPr>
+              <w:t>i</w:t>
+            </w:r>
+            <w:r>
+              <w:rPr>
+                <w:spacing w:val="0"/>
+                <w:i w:val="0"/>
+                <w:b w:val="0"/>
+                <w:color w:val="FC6600"/>
+                <w:sz w:val="21"/>
+                <w:szCs w:val="21"/>
+                <w:rFonts w:ascii="Segoe UI" w:eastAsia="-apple-system" w:hAnsi="-apple-system" w:cs="-apple-system"/>
+              </w:rPr>
+              <w:t>v</w:t>
+            </w:r>
+            <w:r>
+              <w:rPr>
+                <w:spacing w:val="0"/>
+                <w:i w:val="0"/>
+                <w:b w:val="0"/>
+                <w:color w:val="FC6600"/>
+                <w:sz w:val="21"/>
+                <w:szCs w:val="21"/>
+                <w:rFonts w:ascii="Segoe UI" w:eastAsia="-apple-system" w:hAnsi="-apple-system" w:cs="-apple-system"/>
+              </w:rPr>
+              <w:t>i</w:t>
+            </w:r>
+            <w:r>
+              <w:rPr>
+                <w:spacing w:val="0"/>
+                <w:i w:val="0"/>
+                <w:b w:val="0"/>
+                <w:color w:val="FC6600"/>
+                <w:sz w:val="21"/>
+                <w:szCs w:val="21"/>
+                <w:rFonts w:ascii="Segoe UI" w:eastAsia="-apple-system" w:hAnsi="-apple-system" w:cs="-apple-system"/>
+              </w:rPr>
+              <w:t>t</w:t>
+            </w:r>
+            <w:r>
+              <w:rPr>
+                <w:spacing w:val="0"/>
+                <w:i w:val="0"/>
+                <w:b w:val="0"/>
+                <w:color w:val="FC6600"/>
+                <w:sz w:val="21"/>
+                <w:szCs w:val="21"/>
+                <w:rFonts w:ascii="Segoe UI" w:eastAsia="-apple-system" w:hAnsi="-apple-system" w:cs="-apple-system"/>
+              </w:rPr>
+              <w:t>y</w:t>
+            </w:r>
+            <w:r>
+              <w:rPr>
+                <w:spacing w:val="0"/>
+                <w:i w:val="0"/>
+                <w:b w:val="0"/>
+                <w:color w:val="FC6600"/>
+                <w:sz w:val="21"/>
+                <w:szCs w:val="21"/>
+                <w:rFonts w:ascii="Segoe UI" w:eastAsia="-apple-system" w:hAnsi="-apple-system" w:cs="-apple-system"/>
+              </w:rPr>
+              <w:t>_</w:t>
+            </w:r>
+            <w:r>
+              <w:rPr>
+                <w:spacing w:val="0"/>
+                <w:i w:val="0"/>
+                <w:b w:val="0"/>
+                <w:color w:val="FC6600"/>
+                <w:sz w:val="21"/>
+                <w:szCs w:val="21"/>
+                <w:rFonts w:ascii="Segoe UI" w:eastAsia="-apple-system" w:hAnsi="-apple-system" w:cs="-apple-system"/>
+              </w:rPr>
+              <w:t>s</w:t>
+            </w:r>
+            <w:r>
+              <w:rPr>
+                <w:spacing w:val="0"/>
+                <w:i w:val="0"/>
+                <w:b w:val="0"/>
+                <w:color w:val="FC6600"/>
+                <w:sz w:val="21"/>
+                <w:szCs w:val="21"/>
+                <w:rFonts w:ascii="Segoe UI" w:eastAsia="-apple-system" w:hAnsi="-apple-system" w:cs="-apple-system"/>
+              </w:rPr>
+              <w:t>e</w:t>
+            </w:r>
+            <w:r>
+              <w:rPr>
+                <w:spacing w:val="0"/>
+                <w:i w:val="0"/>
+                <w:b w:val="0"/>
+                <w:color w:val="FC6600"/>
+                <w:sz w:val="21"/>
+                <w:szCs w:val="21"/>
+                <w:rFonts w:ascii="Segoe UI" w:eastAsia="-apple-system" w:hAnsi="-apple-system" w:cs="-apple-system"/>
+              </w:rPr>
+              <w:t>c</w:t>
+            </w:r>
+            <w:r>
+              <w:rPr>
+                <w:spacing w:val="0"/>
+                <w:i w:val="0"/>
+                <w:b w:val="0"/>
+                <w:color w:val="FC6600"/>
+                <w:sz w:val="21"/>
+                <w:szCs w:val="21"/>
+                <w:rFonts w:ascii="Segoe UI" w:eastAsia="-apple-system" w:hAnsi="-apple-system" w:cs="-apple-system"/>
+              </w:rPr>
+              <w:t>o</w:t>
+            </w:r>
+            <w:r>
+              <w:rPr>
+                <w:spacing w:val="0"/>
+                <w:i w:val="0"/>
+                <w:b w:val="0"/>
+                <w:color w:val="FC6600"/>
+                <w:sz w:val="21"/>
+                <w:szCs w:val="21"/>
+                <w:rFonts w:ascii="Segoe UI" w:eastAsia="-apple-system" w:hAnsi="-apple-system" w:cs="-apple-system"/>
+              </w:rPr>
+              <w:t>n</w:t>
+            </w:r>
+            <w:r>
+              <w:rPr>
+                <w:spacing w:val="0"/>
+                <w:i w:val="0"/>
+                <w:b w:val="0"/>
+                <w:color w:val="FC6600"/>
+                <w:sz w:val="21"/>
+                <w:szCs w:val="21"/>
+                <w:rFonts w:ascii="Segoe UI" w:eastAsia="-apple-system" w:hAnsi="-apple-system" w:cs="-apple-system"/>
+              </w:rPr>
+              <w:t>d</w:t>
+            </w:r>
+            <w:r>
+              <w:rPr>
+                <w:spacing w:val="0"/>
+                <w:i w:val="0"/>
+                <w:b w:val="0"/>
+                <w:color w:val="FC6600"/>
+                <w:sz w:val="21"/>
+                <w:szCs w:val="21"/>
+                <w:rFonts w:ascii="Segoe UI" w:eastAsia="-apple-system" w:hAnsi="-apple-system" w:cs="-apple-system"/>
+              </w:rPr>
+              <w:t>.</w:t>
+            </w:r>
+            <w:r>
+              <w:rPr>
+                <w:spacing w:val="0"/>
+                <w:i w:val="0"/>
+                <w:b w:val="0"/>
+                <w:color w:val="FC6600"/>
+                <w:sz w:val="21"/>
+                <w:szCs w:val="21"/>
+                <w:rFonts w:ascii="Segoe UI" w:eastAsia="-apple-system" w:hAnsi="-apple-system" w:cs="-apple-system"/>
+              </w:rPr>
+              <w:t>x</w:t>
+            </w:r>
+            <w:r>
+              <w:rPr>
+                <w:spacing w:val="0"/>
+                <w:i w:val="0"/>
+                <w:b w:val="0"/>
+                <w:color w:val="FC6600"/>
+                <w:sz w:val="21"/>
+                <w:szCs w:val="21"/>
+                <w:rFonts w:ascii="Segoe UI" w:eastAsia="-apple-system" w:hAnsi="-apple-system" w:cs="-apple-system"/>
+              </w:rPr>
+              <w:t>m</w:t>
+            </w:r>
+            <w:r>
+              <w:rPr>
+                <w:spacing w:val="0"/>
+                <w:i w:val="0"/>
+                <w:b w:val="0"/>
+                <w:color w:val="FC6600"/>
+                <w:sz w:val="21"/>
+                <w:szCs w:val="21"/>
+                <w:rFonts w:ascii="Segoe UI" w:eastAsia="-apple-system" w:hAnsi="-apple-system" w:cs="-apple-system"/>
+              </w:rPr>
+              <w:t>l</w:t>
+            </w:r>
+            <w:r>
+              <w:rPr>
+                <w:color w:val="FC4700"/>
+                <w14:textFill>
+                  <w14:solidFill>
+                    <w14:srgbClr w14:val="FC4700"/>
+                  </w14:solidFill>
+                </w14:textFill>
+              </w:rPr>
+              <w:fldChar w:fldCharType="end"/>
+            </w:r>
+          </w:p>
+          <w:p>
+            <w:pPr>
+              <w:jc w:val="center"/>
+              <w:spacing w:lineRule="auto" w:line="240" w:after="0"/>
+              <w:rPr>
+                <w:color w:val="auto"/>
+              </w:rPr>
+            </w:pPr>
+            <w:r>
+              <w:rPr>
+                <w:color w:val="auto"/>
+              </w:rPr>
+              <w:t>:</w:t>
+            </w:r>
+            <w:r>
+              <w:rPr>
+                <w:color w:val="auto"/>
+              </w:rPr>
+              <w:t>장소선택(검색해</w:t>
+            </w:r>
+            <w:r>
+              <w:rPr>
+                <w:color w:val="auto"/>
+              </w:rPr>
+              <w:t xml:space="preserve">서찾기, 장소별 </w:t>
+            </w:r>
+            <w:r>
+              <w:rPr>
+                <w:color w:val="auto"/>
+              </w:rPr>
+              <w:t>분류)</w:t>
+            </w:r>
+          </w:p>
+          <w:p>
+            <w:pPr>
+              <w:jc w:val="center"/>
+              <w:spacing w:lineRule="auto" w:line="240" w:after="0"/>
+              <w:rPr>
+                <w:color w:val="auto"/>
+              </w:rPr>
+            </w:pPr>
+          </w:p>
+          <w:p>
+            <w:pPr>
+              <w:jc w:val="center"/>
+              <w:spacing w:lineRule="auto" w:line="240" w:after="0"/>
+              <w:rPr>
+                <w:color w:val="FC4700"/>
+              </w:rPr>
+            </w:pPr>
+            <w:r>
+              <w:rPr>
+                <w:color w:val="FC4700"/>
+              </w:rPr>
+              <w:t>-</w:t>
+            </w:r>
+            <w:r>
+              <w:fldChar w:fldCharType="begin"/>
+            </w:r>
+            <w:r>
+              <w:instrText xml:space="preserve">HYPERLINK "https://github.com/newmade01/CoronaAPP/blob/master/MyApplication/app/src/main/res/layout/map.xml"</w:instrText>
+            </w:r>
+            <w:r>
+              <w:fldChar w:fldCharType="separate"/>
+            </w:r>
+            <w:r>
+              <w:rPr>
+                <w:spacing w:val="0"/>
+                <w:i w:val="0"/>
+                <w:b w:val="0"/>
+                <w:color w:val="FC4700"/>
+                <w:sz w:val="21"/>
+                <w:szCs w:val="21"/>
+                <w:rFonts w:ascii="Segoe UI" w:eastAsia="-apple-system" w:hAnsi="-apple-system" w:cs="-apple-system"/>
+              </w:rPr>
+              <w:t>m</w:t>
+            </w:r>
+            <w:r>
+              <w:rPr>
+                <w:spacing w:val="0"/>
+                <w:i w:val="0"/>
+                <w:b w:val="0"/>
+                <w:color w:val="FC4700"/>
+                <w:sz w:val="21"/>
+                <w:szCs w:val="21"/>
+                <w:rFonts w:ascii="Segoe UI" w:eastAsia="-apple-system" w:hAnsi="-apple-system" w:cs="-apple-system"/>
+              </w:rPr>
+              <w:t>a</w:t>
+            </w:r>
+            <w:r>
+              <w:rPr>
+                <w:spacing w:val="0"/>
+                <w:i w:val="0"/>
+                <w:b w:val="0"/>
+                <w:color w:val="FC4700"/>
+                <w:sz w:val="21"/>
+                <w:szCs w:val="21"/>
+                <w:rFonts w:ascii="Segoe UI" w:eastAsia="-apple-system" w:hAnsi="-apple-system" w:cs="-apple-system"/>
+              </w:rPr>
+              <w:t>p</w:t>
+            </w:r>
+            <w:r>
+              <w:rPr>
+                <w:spacing w:val="0"/>
+                <w:i w:val="0"/>
+                <w:b w:val="0"/>
+                <w:color w:val="FC4700"/>
+                <w:sz w:val="21"/>
+                <w:szCs w:val="21"/>
+                <w:rFonts w:ascii="Segoe UI" w:eastAsia="-apple-system" w:hAnsi="-apple-system" w:cs="-apple-system"/>
+              </w:rPr>
+              <w:t>.</w:t>
+            </w:r>
+            <w:r>
+              <w:rPr>
+                <w:spacing w:val="0"/>
+                <w:i w:val="0"/>
+                <w:b w:val="0"/>
+                <w:color w:val="FC4700"/>
+                <w:sz w:val="21"/>
+                <w:szCs w:val="21"/>
+                <w:rFonts w:ascii="Segoe UI" w:eastAsia="-apple-system" w:hAnsi="-apple-system" w:cs="-apple-system"/>
+              </w:rPr>
+              <w:t>x</w:t>
+            </w:r>
+            <w:r>
+              <w:rPr>
+                <w:spacing w:val="0"/>
+                <w:i w:val="0"/>
+                <w:b w:val="0"/>
+                <w:color w:val="FC4700"/>
+                <w:sz w:val="21"/>
+                <w:szCs w:val="21"/>
+                <w:rFonts w:ascii="Segoe UI" w:eastAsia="-apple-system" w:hAnsi="-apple-system" w:cs="-apple-system"/>
+              </w:rPr>
+              <w:t>m</w:t>
+            </w:r>
+            <w:r>
+              <w:rPr>
+                <w:spacing w:val="0"/>
+                <w:i w:val="0"/>
+                <w:b w:val="0"/>
+                <w:color w:val="FC4700"/>
+                <w:sz w:val="21"/>
+                <w:szCs w:val="21"/>
+                <w:rFonts w:ascii="Segoe UI" w:eastAsia="-apple-system" w:hAnsi="-apple-system" w:cs="-apple-system"/>
+              </w:rPr>
+              <w:t>l</w:t>
+            </w:r>
+            <w:r>
               <w:rPr/>
-            </w:pPr>
-            <w:r>
-              <w:rPr/>
-              <w:t>-</w:t>
-            </w:r>
-            <w:r>
-              <w:rPr/>
+              <w:fldChar w:fldCharType="end"/>
+            </w:r>
+          </w:p>
+          <w:p>
+            <w:pPr>
+              <w:jc w:val="center"/>
+              <w:spacing w:lineRule="auto" w:line="240" w:after="0"/>
+              <w:rPr>
+                <w:color w:val="auto"/>
+              </w:rPr>
+            </w:pPr>
+            <w:r>
+              <w:rPr>
+                <w:color w:val="auto"/>
+              </w:rPr>
+              <w:t>:</w:t>
+            </w:r>
+            <w:r>
+              <w:rPr>
+                <w:color w:val="auto"/>
+              </w:rPr>
               <w:t>지도</w:t>
-            </w:r>
-          </w:p>
-          <w:p>
-            <w:pPr>
-              <w:jc w:val="center"/>
-              <w:spacing w:lineRule="auto" w:line="240" w:after="0"/>
-              <w:rPr/>
-            </w:pPr>
-            <w:r>
-              <w:rPr/>
-              <w:t xml:space="preserve">-업데이트 날짜 </w:t>
-            </w:r>
-            <w:r>
-              <w:rPr/>
-              <w:t>시간</w:t>
-            </w:r>
-          </w:p>
-          <w:p>
-            <w:pPr>
-              <w:jc w:val="center"/>
-              <w:spacing w:lineRule="auto" w:line="240" w:after="0"/>
-              <w:rPr/>
-            </w:pPr>
-            <w:r>
-              <w:rPr/>
-              <w:t>-장소선택(검색해</w:t>
-            </w:r>
-            <w:r>
-              <w:rPr/>
-              <w:t xml:space="preserve">서찾기, 장소별 </w:t>
-            </w:r>
-            <w:r>
-              <w:rPr/>
-              <w:t>분류)</w:t>
             </w:r>
           </w:p>
         </w:tc>
@@ -7880,7 +9878,7 @@
               <w:bottom w:w="100" w:type="dxa"/>
             </w:tcMar>
             <w:vAlign w:val="top"/>
-            <w:shd w:val="clear"/>
+            <w:shd w:val="clear" w:color="AEAAAA" w:themeColor="background2" w:themeShade="BF" w:fill="AEAAAA" w:themeFill="background2" w:themeFillShade="BF"/>
           </w:tcPr>
           <w:p>
             <w:pPr>
@@ -7938,6 +9936,10 @@
               <w:spacing w:lineRule="auto" w:line="240" w:after="0"/>
               <w:rPr/>
             </w:pPr>
+            <w:r>
+              <w:rPr/>
+              <w:t>완료</w:t>
+            </w:r>
           </w:p>
         </w:tc>
         <w:tc>
@@ -7962,6 +9964,26 @@
         </w:tc>
       </w:tr>
     </w:tbl>
+    <w:p>
+      <w:pPr>
+        <w:rPr/>
+      </w:pPr>
+    </w:p>
+    <w:p>
+      <w:pPr>
+        <w:rPr/>
+      </w:pPr>
+    </w:p>
+    <w:p>
+      <w:pPr>
+        <w:rPr/>
+      </w:pPr>
+    </w:p>
+    <w:p>
+      <w:pPr>
+        <w:rPr/>
+      </w:pPr>
+    </w:p>
     <w:p>
       <w:pPr>
         <w:rPr/>
@@ -8023,7 +10045,7 @@
             </w:tcMar>
             <w:vAlign w:val="top"/>
             <w:gridSpan w:val="4"/>
-            <w:shd w:val="clear"/>
+            <w:shd w:val="clear" w:color="AEAAAA" w:themeColor="background2" w:themeShade="BF" w:fill="AEAAAA" w:themeFill="background2" w:themeFillShade="BF"/>
           </w:tcPr>
           <w:p>
             <w:pPr>
@@ -8037,7 +10059,55 @@
               <w:rPr>
                 <w:rtl w:val="0"/>
               </w:rPr>
-              <w:t xml:space="preserve">  작 성 일 :      년     월     일     요일</w:t>
+              <w:t xml:space="preserve">  작 성 일 :   </w:t>
+            </w:r>
+            <w:r>
+              <w:rPr>
+                <w:rtl w:val="0"/>
+              </w:rPr>
+              <w:t>2020</w:t>
+            </w:r>
+            <w:r>
+              <w:rPr>
+                <w:rtl w:val="0"/>
+              </w:rPr>
+              <w:t xml:space="preserve">   년 </w:t>
+            </w:r>
+            <w:r>
+              <w:rPr>
+                <w:rtl w:val="0"/>
+              </w:rPr>
+              <w:t>02</w:t>
+            </w:r>
+            <w:r>
+              <w:rPr>
+                <w:rtl w:val="0"/>
+              </w:rPr>
+              <w:t xml:space="preserve">    월 </w:t>
+            </w:r>
+            <w:r>
+              <w:rPr>
+                <w:rtl w:val="0"/>
+              </w:rPr>
+              <w:t>13</w:t>
+            </w:r>
+            <w:r>
+              <w:rPr>
+                <w:rtl w:val="0"/>
+              </w:rPr>
+              <w:t xml:space="preserve">    일   </w:t>
+            </w:r>
+            <w:r>
+              <w:rPr>
+                <w:rtl w:val="0"/>
+              </w:rPr>
+              <w:t>목</w:t>
+            </w:r>
+            <w:r>
+              <w:rPr>
+                <w:rtl w:val="0"/>
+              </w:rPr>
+              <w:t xml:space="preserve">  요일</w:t>
             </w:r>
           </w:p>
         </w:tc>
@@ -8058,7 +10128,7 @@
             </w:tcMar>
             <w:vAlign w:val="top"/>
             <w:gridSpan w:val="4"/>
-            <w:shd w:val="clear"/>
+            <w:shd w:val="clear" w:color="AEAAAA" w:themeColor="background2" w:themeShade="BF" w:fill="AEAAAA" w:themeFill="background2" w:themeFillShade="BF"/>
           </w:tcPr>
           <w:p>
             <w:pPr>
@@ -8071,6 +10141,12 @@
                 <w:rtl w:val="0"/>
               </w:rPr>
               <w:t xml:space="preserve">  작성자: </w:t>
+            </w:r>
+            <w:r>
+              <w:rPr>
+                <w:rtl w:val="0"/>
+              </w:rPr>
+              <w:t>정자경</w:t>
             </w:r>
           </w:p>
         </w:tc>
@@ -8090,7 +10166,7 @@
               <w:bottom w:w="100" w:type="dxa"/>
             </w:tcMar>
             <w:vAlign w:val="top"/>
-            <w:shd w:val="clear"/>
+            <w:shd w:val="clear" w:color="AEAAAA" w:themeColor="background2" w:themeShade="BF" w:fill="AEAAAA" w:themeFill="background2" w:themeFillShade="BF"/>
           </w:tcPr>
           <w:p>
             <w:pPr>
@@ -8128,6 +10204,12 @@
                 <w:b w:val="0"/>
               </w:rPr>
             </w:pPr>
+            <w:r>
+              <w:rPr>
+                <w:b w:val="0"/>
+              </w:rPr>
+              <w:t>UI설계</w:t>
+            </w:r>
           </w:p>
         </w:tc>
         <w:tc>
@@ -8191,7 +10273,7 @@
               <w:bottom w:w="100" w:type="dxa"/>
             </w:tcMar>
             <w:vAlign w:val="top"/>
-            <w:shd w:val="clear"/>
+            <w:shd w:val="clear" w:color="AEAAAA" w:themeColor="background2" w:themeShade="BF" w:fill="AEAAAA" w:themeFill="background2" w:themeFillShade="BF"/>
           </w:tcPr>
           <w:p>
             <w:pPr>
@@ -8223,8 +10305,274 @@
             <w:pPr>
               <w:jc w:val="center"/>
               <w:spacing w:lineRule="auto" w:line="240" w:after="0"/>
+              <w:rPr>
+                <w:color w:val="FC6600"/>
+              </w:rPr>
+            </w:pPr>
+            <w:r>
+              <w:rPr>
+                <w:color w:val="FC6600"/>
+              </w:rPr>
+              <w:t>-</w:t>
+            </w:r>
+            <w:r>
+              <w:rPr>
+                <w:color w:val="FC6600"/>
+              </w:rPr>
+              <w:t>manager.xml</w:t>
+            </w:r>
+          </w:p>
+          <w:p>
+            <w:pPr>
+              <w:jc w:val="center"/>
+              <w:spacing w:lineRule="auto" w:line="240" w:after="0"/>
               <w:rPr/>
             </w:pPr>
+            <w:r>
+              <w:rPr/>
+              <w:t>:관리자모드(웹크</w:t>
+            </w:r>
+            <w:r>
+              <w:rPr/>
+              <w:t xml:space="preserve">롤링), 관리자 </w:t>
+            </w:r>
+            <w:r>
+              <w:rPr/>
+              <w:t xml:space="preserve">로그인기능, </w:t>
+            </w:r>
+            <w:r>
+              <w:rPr/>
+              <w:t>업데이트알람기</w:t>
+            </w:r>
+            <w:r>
+              <w:rPr/>
+              <w:t>능</w:t>
+            </w:r>
+          </w:p>
+          <w:p>
+            <w:pPr>
+              <w:jc w:val="center"/>
+              <w:spacing w:lineRule="auto" w:line="240" w:after="0"/>
+              <w:rPr/>
+            </w:pPr>
+          </w:p>
+          <w:p>
+            <w:pPr>
+              <w:jc w:val="center"/>
+              <w:spacing w:lineRule="auto" w:line="240" w:after="0"/>
+              <w:rPr>
+                <w:spacing w:val="0"/>
+                <w:i w:val="0"/>
+                <w:b w:val="0"/>
+                <w:color w:val="FC6600"/>
+                <w:sz w:val="21"/>
+                <w:szCs w:val="21"/>
+                <w:rFonts w:ascii="Segoe UI" w:eastAsia="-apple-system" w:hAnsi="-apple-system" w:cs="-apple-system"/>
+              </w:rPr>
+            </w:pPr>
+            <w:r>
+              <w:rPr>
+                <w:color w:val="FC6600"/>
+              </w:rPr>
+              <w:t>-</w:t>
+            </w:r>
+            <w:r>
+              <w:rPr>
+                <w:spacing w:val="0"/>
+                <w:i w:val="0"/>
+                <w:b w:val="0"/>
+                <w:color w:val="FC6600"/>
+                <w:sz w:val="21"/>
+                <w:szCs w:val="21"/>
+                <w:rFonts w:ascii="Segoe UI" w:eastAsia="-apple-system" w:hAnsi="-apple-system" w:cs="-apple-system"/>
+              </w:rPr>
+              <w:t>activity_second.</w:t>
+            </w:r>
+          </w:p>
+          <w:p>
+            <w:pPr>
+              <w:jc w:val="center"/>
+              <w:spacing w:lineRule="auto" w:line="240" w:after="0"/>
+              <w:rPr>
+                <w:spacing w:val="0"/>
+                <w:i w:val="0"/>
+                <w:b w:val="0"/>
+                <w:color w:val="auto"/>
+                <w:sz w:val="21"/>
+                <w:szCs w:val="21"/>
+                <w:rFonts w:ascii="Segoe UI" w:eastAsia="-apple-system" w:hAnsi="-apple-system" w:cs="-apple-system"/>
+              </w:rPr>
+            </w:pPr>
+            <w:r>
+              <w:rPr>
+                <w:spacing w:val="0"/>
+                <w:i w:val="0"/>
+                <w:b w:val="0"/>
+                <w:color w:val="auto"/>
+                <w:sz w:val="21"/>
+                <w:szCs w:val="21"/>
+                <w:rFonts w:ascii="Segoe UI" w:eastAsia="-apple-system" w:hAnsi="-apple-system" w:cs="-apple-system"/>
+              </w:rPr>
+              <w:t xml:space="preserve">:장소 </w:t>
+            </w:r>
+            <w:r>
+              <w:rPr>
+                <w:spacing w:val="0"/>
+                <w:i w:val="0"/>
+                <w:b w:val="0"/>
+                <w:color w:val="auto"/>
+                <w:sz w:val="21"/>
+                <w:szCs w:val="21"/>
+                <w:rFonts w:ascii="Segoe UI" w:eastAsia="-apple-system" w:hAnsi="-apple-system" w:cs="-apple-system"/>
+              </w:rPr>
+              <w:t>검색기능만들기</w:t>
+            </w:r>
+          </w:p>
+          <w:p>
+            <w:pPr>
+              <w:jc w:val="center"/>
+              <w:spacing w:lineRule="auto" w:line="240" w:after="0"/>
+              <w:rPr>
+                <w:spacing w:val="0"/>
+                <w:i w:val="0"/>
+                <w:b w:val="0"/>
+                <w:color w:val="auto"/>
+                <w:sz w:val="21"/>
+                <w:szCs w:val="21"/>
+                <w:rFonts w:ascii="Segoe UI" w:eastAsia="-apple-system" w:hAnsi="-apple-system" w:cs="-apple-system"/>
+              </w:rPr>
+            </w:pPr>
+          </w:p>
+          <w:p>
+            <w:pPr>
+              <w:jc w:val="center"/>
+              <w:spacing w:lineRule="auto" w:line="240" w:after="0"/>
+              <w:rPr>
+                <w:color w:val="FC4700"/>
+              </w:rPr>
+            </w:pPr>
+            <w:r>
+              <w:rPr>
+                <w:color w:val="FC4700"/>
+              </w:rPr>
+              <w:t>-</w:t>
+            </w:r>
+            <w:r>
+              <w:fldChar w:fldCharType="begin"/>
+            </w:r>
+            <w:r>
+              <w:instrText xml:space="preserve">HYPERLINK "https://github.com/newmade01/CoronaAPP/blob/master/MyApplication/app/src/main/res/layout/map.xml"</w:instrText>
+            </w:r>
+            <w:r>
+              <w:fldChar w:fldCharType="separate"/>
+            </w:r>
+            <w:r>
+              <w:rPr>
+                <w:spacing w:val="0"/>
+                <w:i w:val="0"/>
+                <w:b w:val="0"/>
+                <w:color w:val="FC4700"/>
+                <w:sz w:val="21"/>
+                <w:szCs w:val="21"/>
+                <w:rFonts w:ascii="Segoe UI" w:eastAsia="-apple-system" w:hAnsi="-apple-system" w:cs="-apple-system"/>
+              </w:rPr>
+              <w:t>m</w:t>
+            </w:r>
+            <w:r>
+              <w:rPr>
+                <w:spacing w:val="0"/>
+                <w:i w:val="0"/>
+                <w:b w:val="0"/>
+                <w:color w:val="FC4700"/>
+                <w:sz w:val="21"/>
+                <w:szCs w:val="21"/>
+                <w:rFonts w:ascii="Segoe UI" w:eastAsia="-apple-system" w:hAnsi="-apple-system" w:cs="-apple-system"/>
+              </w:rPr>
+              <w:t>a</w:t>
+            </w:r>
+            <w:r>
+              <w:rPr>
+                <w:spacing w:val="0"/>
+                <w:i w:val="0"/>
+                <w:b w:val="0"/>
+                <w:color w:val="FC4700"/>
+                <w:sz w:val="21"/>
+                <w:szCs w:val="21"/>
+                <w:rFonts w:ascii="Segoe UI" w:eastAsia="-apple-system" w:hAnsi="-apple-system" w:cs="-apple-system"/>
+              </w:rPr>
+              <w:t>p</w:t>
+            </w:r>
+            <w:r>
+              <w:rPr>
+                <w:spacing w:val="0"/>
+                <w:i w:val="0"/>
+                <w:b w:val="0"/>
+                <w:color w:val="FC4700"/>
+                <w:sz w:val="21"/>
+                <w:szCs w:val="21"/>
+                <w:rFonts w:ascii="Segoe UI" w:eastAsia="-apple-system" w:hAnsi="-apple-system" w:cs="-apple-system"/>
+              </w:rPr>
+              <w:t>.</w:t>
+            </w:r>
+            <w:r>
+              <w:rPr>
+                <w:spacing w:val="0"/>
+                <w:i w:val="0"/>
+                <w:b w:val="0"/>
+                <w:color w:val="FC4700"/>
+                <w:sz w:val="21"/>
+                <w:szCs w:val="21"/>
+                <w:rFonts w:ascii="Segoe UI" w:eastAsia="-apple-system" w:hAnsi="-apple-system" w:cs="-apple-system"/>
+              </w:rPr>
+              <w:t>x</w:t>
+            </w:r>
+            <w:r>
+              <w:rPr>
+                <w:spacing w:val="0"/>
+                <w:i w:val="0"/>
+                <w:b w:val="0"/>
+                <w:color w:val="FC4700"/>
+                <w:sz w:val="21"/>
+                <w:szCs w:val="21"/>
+                <w:rFonts w:ascii="Segoe UI" w:eastAsia="-apple-system" w:hAnsi="-apple-system" w:cs="-apple-system"/>
+              </w:rPr>
+              <w:t>m</w:t>
+            </w:r>
+            <w:r>
+              <w:rPr>
+                <w:spacing w:val="0"/>
+                <w:i w:val="0"/>
+                <w:b w:val="0"/>
+                <w:color w:val="FC4700"/>
+                <w:sz w:val="21"/>
+                <w:szCs w:val="21"/>
+                <w:rFonts w:ascii="Segoe UI" w:eastAsia="-apple-system" w:hAnsi="-apple-system" w:cs="-apple-system"/>
+              </w:rPr>
+              <w:t>l</w:t>
+            </w:r>
+            <w:r>
+              <w:rPr/>
+              <w:fldChar w:fldCharType="end"/>
+            </w:r>
+          </w:p>
+          <w:p>
+            <w:pPr>
+              <w:jc w:val="center"/>
+              <w:spacing w:lineRule="auto" w:line="240" w:after="0"/>
+              <w:rPr/>
+            </w:pPr>
+            <w:r>
+              <w:rPr>
+                <w:color w:val="auto"/>
+              </w:rPr>
+              <w:t>:</w:t>
+            </w:r>
+            <w:r>
+              <w:rPr>
+                <w:color w:val="auto"/>
+              </w:rPr>
+              <w:t>지도(네이지도)</w:t>
+            </w:r>
           </w:p>
         </w:tc>
         <w:tc>
@@ -8284,7 +10632,7 @@
               <w:bottom w:w="100" w:type="dxa"/>
             </w:tcMar>
             <w:vAlign w:val="top"/>
-            <w:shd w:val="clear"/>
+            <w:shd w:val="clear" w:color="AEAAAA" w:themeColor="background2" w:themeShade="BF" w:fill="AEAAAA" w:themeFill="background2" w:themeFillShade="BF"/>
           </w:tcPr>
           <w:p>
             <w:pPr>
@@ -8348,6 +10696,364 @@
               <w:right w:w="100" w:type="dxa"/>
               <w:top w:w="100" w:type="dxa"/>
               <w:bottom w:w="100" w:type="dxa"/>
+            </w:tcMar>
+            <w:vAlign w:val="top"/>
+            <w:shd w:val="clear"/>
+          </w:tcPr>
+          <w:p>
+            <w:pPr>
+              <w:jc w:val="center"/>
+              <w:spacing w:lineRule="auto" w:line="240" w:after="0"/>
+              <w:rPr/>
+            </w:pPr>
+          </w:p>
+        </w:tc>
+      </w:tr>
+    </w:tbl>
+    <w:p>
+      <w:pPr>
+        <w:rPr/>
+      </w:pPr>
+    </w:p>
+    <w:p>
+      <w:pPr>
+        <w:rPr/>
+      </w:pPr>
+    </w:p>
+    <w:tbl>
+      <w:tblID w:val="0"/>
+      <w:tblPr>
+        <w:tblBorders>
+          <w:top w:val="single" w:sz="8" w:space="0" w:color="000000"/>
+          <w:left w:val="single" w:sz="8" w:space="0" w:color="000000"/>
+          <w:bottom w:val="single" w:sz="8" w:space="0" w:color="000000"/>
+          <w:right w:val="single" w:sz="8" w:space="0" w:color="000000"/>
+          <w:insideH w:val="single" w:sz="8" w:space="0" w:color="000000"/>
+          <w:insideV w:val="single" w:sz="8" w:space="0" w:color="000000"/>
+        </w:tblBorders>
+        <w:tblW w:w="9030" w:type="dxa"/>
+        <w:tblLook w:val="000600" w:firstRow="0" w:lastRow="0" w:firstColumn="0" w:lastColumn="0" w:noHBand="1" w:noVBand="1"/>
+      </w:tblPr>
+      <w:tblGrid>
+        <w:gridCol w:w="3690"/>
+        <w:gridCol w:w="1780"/>
+        <w:gridCol w:w="1780"/>
+        <w:gridCol w:w="1780"/>
+      </w:tblGrid>
+      <w:tr>
+        <w:trPr>
+          <w:trHeight w:hRule="atleast" w:val="400"/>
+        </w:trPr>
+        <w:tc>
+          <w:tcPr>
+            <w:tcW w:type="dxa" w:w="9030"/>
+            <w:tcMar>
+              <w:left w:w="100" w:type="dxa"/>
+              <w:right w:w="100" w:type="dxa"/>
+            </w:tcMar>
+            <w:vAlign w:val="top"/>
+            <w:gridSpan w:val="4"/>
+            <w:shd w:val="clear" w:color="AEAAAA" w:themeColor="background2" w:themeShade="BF" w:fill="AEAAAA" w:themeFill="background2" w:themeFillShade="BF"/>
+          </w:tcPr>
+          <w:p>
+            <w:pPr>
+              <w:jc w:val="center"/>
+              <w:spacing w:lineRule="auto" w:line="240" w:after="0"/>
+              <w:rPr>
+                <w:rtl w:val="0"/>
+              </w:rPr>
+            </w:pPr>
+            <w:r>
+              <w:rPr>
+                <w:rtl w:val="0"/>
+              </w:rPr>
+              <w:t xml:space="preserve">  작 성 일 :      년   월   일   </w:t>
+            </w:r>
+            <w:r>
+              <w:rPr>
+                <w:rtl w:val="0"/>
+              </w:rPr>
+              <w:t>목</w:t>
+            </w:r>
+            <w:r>
+              <w:rPr>
+                <w:rtl w:val="0"/>
+              </w:rPr>
+              <w:t xml:space="preserve">  요일</w:t>
+            </w:r>
+          </w:p>
+        </w:tc>
+      </w:tr>
+      <w:tr>
+        <w:trPr/>
+        <w:tc>
+          <w:tcPr>
+            <w:tcW w:type="dxa" w:w="9030"/>
+            <w:tcMar>
+              <w:left w:w="100" w:type="dxa"/>
+              <w:right w:w="100" w:type="dxa"/>
+            </w:tcMar>
+            <w:vAlign w:val="top"/>
+            <w:gridSpan w:val="4"/>
+            <w:shd w:val="clear" w:color="AEAAAA" w:themeColor="background2" w:themeShade="BF" w:fill="AEAAAA" w:themeFill="background2" w:themeFillShade="BF"/>
+          </w:tcPr>
+          <w:p>
+            <w:pPr>
+              <w:jc w:val="center"/>
+              <w:spacing w:lineRule="auto" w:line="240" w:after="0"/>
+              <w:rPr/>
+            </w:pPr>
+            <w:r>
+              <w:rPr>
+                <w:rtl w:val="0"/>
+              </w:rPr>
+              <w:t xml:space="preserve">  작성자: </w:t>
+            </w:r>
+          </w:p>
+        </w:tc>
+      </w:tr>
+      <w:tr>
+        <w:trPr/>
+        <w:tc>
+          <w:tcPr>
+            <w:tcW w:type="dxa" w:w="3690"/>
+            <w:tcMar>
+              <w:left w:w="100" w:type="dxa"/>
+              <w:right w:w="100" w:type="dxa"/>
+            </w:tcMar>
+            <w:vAlign w:val="top"/>
+            <w:shd w:val="clear" w:color="AEAAAA" w:themeColor="background2" w:themeShade="BF" w:fill="AEAAAA" w:themeFill="background2" w:themeFillShade="BF"/>
+          </w:tcPr>
+          <w:p>
+            <w:pPr>
+              <w:jc w:val="center"/>
+              <w:spacing w:lineRule="auto" w:line="240" w:after="0"/>
+              <w:rPr>
+                <w:b w:val="0"/>
+              </w:rPr>
+            </w:pPr>
+            <w:r>
+              <w:rPr>
+                <w:b w:val="0"/>
+              </w:rPr>
+              <w:t>업무</w:t>
+            </w:r>
+          </w:p>
+        </w:tc>
+        <w:tc>
+          <w:tcPr>
+            <w:tcW w:type="dxa" w:w="1780"/>
+            <w:tcMar>
+              <w:left w:w="100" w:type="dxa"/>
+              <w:right w:w="100" w:type="dxa"/>
+            </w:tcMar>
+            <w:vAlign w:val="top"/>
+            <w:shd w:val="clear"/>
+          </w:tcPr>
+          <w:p>
+            <w:pPr>
+              <w:jc w:val="center"/>
+              <w:spacing w:lineRule="auto" w:line="240" w:after="0"/>
+              <w:rPr>
+                <w:b w:val="0"/>
+              </w:rPr>
+            </w:pPr>
+          </w:p>
+        </w:tc>
+        <w:tc>
+          <w:tcPr>
+            <w:tcW w:type="dxa" w:w="1780"/>
+            <w:tcMar>
+              <w:left w:w="100" w:type="dxa"/>
+              <w:right w:w="100" w:type="dxa"/>
+            </w:tcMar>
+            <w:vAlign w:val="top"/>
+            <w:shd w:val="clear"/>
+          </w:tcPr>
+          <w:p>
+            <w:pPr>
+              <w:jc w:val="center"/>
+              <w:spacing w:lineRule="auto" w:line="240" w:after="0"/>
+              <w:rPr>
+                <w:b w:val="0"/>
+              </w:rPr>
+            </w:pPr>
+          </w:p>
+        </w:tc>
+        <w:tc>
+          <w:tcPr>
+            <w:tcW w:type="dxa" w:w="1780"/>
+            <w:tcMar>
+              <w:left w:w="100" w:type="dxa"/>
+              <w:right w:w="100" w:type="dxa"/>
+            </w:tcMar>
+            <w:vAlign w:val="top"/>
+            <w:shd w:val="clear"/>
+          </w:tcPr>
+          <w:p>
+            <w:pPr>
+              <w:jc w:val="center"/>
+              <w:spacing w:lineRule="auto" w:line="240" w:after="0"/>
+              <w:rPr>
+                <w:b w:val="0"/>
+              </w:rPr>
+            </w:pPr>
+          </w:p>
+        </w:tc>
+      </w:tr>
+      <w:tr>
+        <w:trPr>
+          <w:trHeight w:hRule="atleast" w:val="2235"/>
+        </w:trPr>
+        <w:tc>
+          <w:tcPr>
+            <w:tcW w:type="dxa" w:w="3690"/>
+            <w:tcMar>
+              <w:left w:w="100" w:type="dxa"/>
+              <w:right w:w="100" w:type="dxa"/>
+            </w:tcMar>
+            <w:vAlign w:val="top"/>
+            <w:shd w:val="clear" w:color="AEAAAA" w:themeColor="background2" w:themeShade="BF" w:fill="AEAAAA" w:themeFill="background2" w:themeFillShade="BF"/>
+          </w:tcPr>
+          <w:p>
+            <w:pPr>
+              <w:jc w:val="center"/>
+              <w:spacing w:lineRule="auto" w:line="240" w:after="0"/>
+              <w:rPr/>
+            </w:pPr>
+            <w:r>
+              <w:rPr>
+                <w:rtl w:val="0"/>
+              </w:rPr>
+              <w:t>업무계획</w:t>
+            </w:r>
+          </w:p>
+        </w:tc>
+        <w:tc>
+          <w:tcPr>
+            <w:tcW w:type="dxa" w:w="1780"/>
+            <w:tcMar>
+              <w:left w:w="100" w:type="dxa"/>
+              <w:right w:w="100" w:type="dxa"/>
+            </w:tcMar>
+            <w:vAlign w:val="top"/>
+            <w:shd w:val="clear"/>
+          </w:tcPr>
+          <w:p>
+            <w:pPr>
+              <w:jc w:val="center"/>
+              <w:spacing w:lineRule="auto" w:line="240" w:after="0"/>
+              <w:rPr/>
+            </w:pPr>
+          </w:p>
+        </w:tc>
+        <w:tc>
+          <w:tcPr>
+            <w:tcW w:type="dxa" w:w="1780"/>
+            <w:tcMar>
+              <w:left w:w="100" w:type="dxa"/>
+              <w:right w:w="100" w:type="dxa"/>
+            </w:tcMar>
+            <w:vAlign w:val="top"/>
+            <w:shd w:val="clear"/>
+          </w:tcPr>
+          <w:p>
+            <w:pPr>
+              <w:jc w:val="center"/>
+              <w:spacing w:lineRule="auto" w:line="240" w:after="0"/>
+              <w:rPr/>
+            </w:pPr>
+          </w:p>
+        </w:tc>
+        <w:tc>
+          <w:tcPr>
+            <w:tcW w:type="dxa" w:w="1780"/>
+            <w:tcMar>
+              <w:left w:w="100" w:type="dxa"/>
+              <w:right w:w="100" w:type="dxa"/>
+            </w:tcMar>
+            <w:vAlign w:val="top"/>
+            <w:shd w:val="clear"/>
+          </w:tcPr>
+          <w:p>
+            <w:pPr>
+              <w:jc w:val="center"/>
+              <w:spacing w:lineRule="auto" w:line="240" w:after="0"/>
+              <w:rPr/>
+            </w:pPr>
+          </w:p>
+        </w:tc>
+      </w:tr>
+      <w:tr>
+        <w:trPr>
+          <w:trHeight w:hRule="atleast" w:val="420"/>
+        </w:trPr>
+        <w:tc>
+          <w:tcPr>
+            <w:tcW w:type="dxa" w:w="3690"/>
+            <w:tcMar>
+              <w:left w:w="100" w:type="dxa"/>
+              <w:right w:w="100" w:type="dxa"/>
+            </w:tcMar>
+            <w:vAlign w:val="top"/>
+            <w:shd w:val="clear" w:color="AEAAAA" w:themeColor="background2" w:themeShade="BF" w:fill="AEAAAA" w:themeFill="background2" w:themeFillShade="BF"/>
+          </w:tcPr>
+          <w:p>
+            <w:pPr>
+              <w:jc w:val="center"/>
+              <w:spacing w:lineRule="auto" w:line="240" w:after="0"/>
+              <w:rPr/>
+            </w:pPr>
+            <w:r>
+              <w:rPr>
+                <w:rtl w:val="0"/>
+              </w:rPr>
+              <w:t xml:space="preserve">진행 상태</w:t>
+            </w:r>
+          </w:p>
+        </w:tc>
+        <w:tc>
+          <w:tcPr>
+            <w:tcW w:type="dxa" w:w="1780"/>
+            <w:tcMar>
+              <w:left w:w="100" w:type="dxa"/>
+              <w:right w:w="100" w:type="dxa"/>
+            </w:tcMar>
+            <w:vAlign w:val="top"/>
+            <w:shd w:val="clear"/>
+          </w:tcPr>
+          <w:p>
+            <w:pPr>
+              <w:jc w:val="center"/>
+              <w:spacing w:lineRule="auto" w:line="240" w:after="0"/>
+              <w:rPr/>
+            </w:pPr>
+          </w:p>
+        </w:tc>
+        <w:tc>
+          <w:tcPr>
+            <w:tcW w:type="dxa" w:w="1780"/>
+            <w:tcMar>
+              <w:left w:w="100" w:type="dxa"/>
+              <w:right w:w="100" w:type="dxa"/>
+            </w:tcMar>
+            <w:vAlign w:val="top"/>
+            <w:shd w:val="clear"/>
+          </w:tcPr>
+          <w:p>
+            <w:pPr>
+              <w:jc w:val="center"/>
+              <w:spacing w:lineRule="auto" w:line="240" w:after="0"/>
+              <w:rPr/>
+            </w:pPr>
+          </w:p>
+        </w:tc>
+        <w:tc>
+          <w:tcPr>
+            <w:tcW w:type="dxa" w:w="1780"/>
+            <w:tcMar>
+              <w:left w:w="100" w:type="dxa"/>
+              <w:right w:w="100" w:type="dxa"/>
             </w:tcMar>
             <w:vAlign w:val="top"/>
             <w:shd w:val="clear"/>

</xml_diff>